<commit_message>
Adição de um use case e modificações ao diagrama de classes
</commit_message>
<xml_diff>
--- a/UML/UseCases.docx
+++ b/UML/UseCases.docx
@@ -30,9 +30,11 @@
             <w:pPr>
               <w:spacing w:after="0" w:line="240" w:lineRule="auto"/>
             </w:pPr>
+            <w:proofErr w:type="gramStart"/>
             <w:r>
               <w:t>Use Case</w:t>
             </w:r>
+            <w:proofErr w:type="gramEnd"/>
           </w:p>
         </w:tc>
         <w:tc>
@@ -425,7 +427,15 @@
               <w:spacing w:after="0" w:line="240" w:lineRule="auto"/>
             </w:pPr>
             <w:r>
-              <w:t>Exceção 1 [Dados inseridos não são válidos](passo 2)</w:t>
+              <w:t xml:space="preserve">Exceção 1 [Dados inseridos não são </w:t>
+            </w:r>
+            <w:proofErr w:type="gramStart"/>
+            <w:r>
+              <w:t>válidos](</w:t>
+            </w:r>
+            <w:proofErr w:type="gramEnd"/>
+            <w:r>
+              <w:t>passo 2)</w:t>
             </w:r>
           </w:p>
         </w:tc>
@@ -557,9 +567,11 @@
             <w:pPr>
               <w:spacing w:after="0" w:line="240" w:lineRule="auto"/>
             </w:pPr>
+            <w:proofErr w:type="gramStart"/>
             <w:r>
               <w:t>Use Case</w:t>
             </w:r>
+            <w:proofErr w:type="gramEnd"/>
           </w:p>
         </w:tc>
         <w:tc>
@@ -893,10 +905,7 @@
                     <w:cnfStyle w:val="000000000000" w:firstRow="0" w:lastRow="0" w:firstColumn="0" w:lastColumn="0" w:oddVBand="0" w:evenVBand="0" w:oddHBand="0" w:evenHBand="0" w:firstRowFirstColumn="0" w:firstRowLastColumn="0" w:lastRowFirstColumn="0" w:lastRowLastColumn="0"/>
                   </w:pPr>
                   <w:r>
-                    <w:t xml:space="preserve">Utilizador </w:t>
-                  </w:r>
-                  <w:r>
-                    <w:t>insere nome ou email e a password.</w:t>
+                    <w:t>Utilizador insere nome ou email e a password.</w:t>
                   </w:r>
                 </w:p>
               </w:tc>
@@ -1031,7 +1040,15 @@
               <w:spacing w:after="0" w:line="240" w:lineRule="auto"/>
             </w:pPr>
             <w:r>
-              <w:t>Exceção 1 [Credenciais inválidas](passo 4)</w:t>
+              <w:t xml:space="preserve">Exceção 1 [Credenciais </w:t>
+            </w:r>
+            <w:proofErr w:type="gramStart"/>
+            <w:r>
+              <w:t>inválidas](</w:t>
+            </w:r>
+            <w:proofErr w:type="gramEnd"/>
+            <w:r>
+              <w:t>passo 4)</w:t>
             </w:r>
           </w:p>
         </w:tc>
@@ -1163,9 +1180,11 @@
             <w:pPr>
               <w:spacing w:after="0" w:line="240" w:lineRule="auto"/>
             </w:pPr>
+            <w:proofErr w:type="gramStart"/>
             <w:r>
               <w:t>Use Case</w:t>
             </w:r>
+            <w:proofErr w:type="gramEnd"/>
           </w:p>
         </w:tc>
         <w:tc>
@@ -1220,10 +1239,7 @@
               <w:cnfStyle w:val="000000000000" w:firstRow="0" w:lastRow="0" w:firstColumn="0" w:lastColumn="0" w:oddVBand="0" w:evenVBand="0" w:oddHBand="0" w:evenHBand="0" w:firstRowFirstColumn="0" w:firstRowLastColumn="0" w:lastRowFirstColumn="0" w:lastRowLastColumn="0"/>
             </w:pPr>
             <w:r>
-              <w:t xml:space="preserve">Um utilizador termina a sua </w:t>
-            </w:r>
-            <w:r>
-              <w:t>sessão.</w:t>
+              <w:t>Um utilizador termina a sua sessão.</w:t>
             </w:r>
           </w:p>
         </w:tc>
@@ -1514,10 +1530,7 @@
                     <w:cnfStyle w:val="000000000000" w:firstRow="0" w:lastRow="0" w:firstColumn="0" w:lastColumn="0" w:oddVBand="0" w:evenVBand="0" w:oddHBand="0" w:evenHBand="0" w:firstRowFirstColumn="0" w:firstRowLastColumn="0" w:lastRowFirstColumn="0" w:lastRowLastColumn="0"/>
                   </w:pPr>
                   <w:r>
-                    <w:t xml:space="preserve">Confirma que a sessão foi </w:t>
-                  </w:r>
-                  <w:r>
-                    <w:t>terminada.</w:t>
+                    <w:t>Confirma que a sessão foi terminada.</w:t>
                   </w:r>
                 </w:p>
               </w:tc>
@@ -1564,10 +1577,12 @@
             <w:pPr>
               <w:spacing w:after="0" w:line="240" w:lineRule="auto"/>
             </w:pPr>
+            <w:proofErr w:type="gramStart"/>
             <w:r>
               <w:lastRenderedPageBreak/>
               <w:t>Use Case</w:t>
             </w:r>
+            <w:proofErr w:type="gramEnd"/>
           </w:p>
         </w:tc>
         <w:tc>
@@ -2168,7 +2183,15 @@
               <w:spacing w:after="0" w:line="240" w:lineRule="auto"/>
             </w:pPr>
             <w:r>
-              <w:t>Exceção 1 [Password inválida](passo 4)</w:t>
+              <w:t xml:space="preserve">Exceção 1 [Password </w:t>
+            </w:r>
+            <w:proofErr w:type="gramStart"/>
+            <w:r>
+              <w:t>inválida](</w:t>
+            </w:r>
+            <w:proofErr w:type="gramEnd"/>
+            <w:r>
+              <w:t>passo 4)</w:t>
             </w:r>
           </w:p>
         </w:tc>
@@ -2301,9 +2324,11 @@
             <w:pPr>
               <w:spacing w:after="0" w:line="240" w:lineRule="auto"/>
             </w:pPr>
+            <w:proofErr w:type="gramStart"/>
             <w:r>
               <w:t>Use Case</w:t>
             </w:r>
+            <w:proofErr w:type="gramEnd"/>
           </w:p>
         </w:tc>
         <w:tc>
@@ -2390,10 +2415,7 @@
               <w:cnfStyle w:val="000000000000" w:firstRow="0" w:lastRow="0" w:firstColumn="0" w:lastColumn="0" w:oddVBand="0" w:evenVBand="0" w:oddHBand="0" w:evenHBand="0" w:firstRowFirstColumn="0" w:firstRowLastColumn="0" w:lastRowFirstColumn="0" w:lastRowLastColumn="0"/>
             </w:pPr>
             <w:r>
-              <w:t xml:space="preserve">O utilizador tem </w:t>
-            </w:r>
-            <w:r>
-              <w:t>conta iniciada no sistema.</w:t>
+              <w:t>O utilizador tem conta iniciada no sistema.</w:t>
             </w:r>
           </w:p>
         </w:tc>
@@ -2740,10 +2762,7 @@
                     <w:cnfStyle w:val="000000000000" w:firstRow="0" w:lastRow="0" w:firstColumn="0" w:lastColumn="0" w:oddVBand="0" w:evenVBand="0" w:oddHBand="0" w:evenHBand="0" w:firstRowFirstColumn="0" w:firstRowLastColumn="0" w:lastRowFirstColumn="0" w:lastRowLastColumn="0"/>
                   </w:pPr>
                   <w:r>
-                    <w:t xml:space="preserve">Muda o </w:t>
-                  </w:r>
-                  <w:r>
-                    <w:t>campo escolhido.</w:t>
+                    <w:t>Muda o campo escolhido.</w:t>
                   </w:r>
                 </w:p>
               </w:tc>
@@ -2907,7 +2926,15 @@
               <w:spacing w:after="0" w:line="240" w:lineRule="auto"/>
             </w:pPr>
             <w:r>
-              <w:t>Exceção 1 [Nome inválido](passo 4)</w:t>
+              <w:t xml:space="preserve">Exceção 1 [Nome </w:t>
+            </w:r>
+            <w:proofErr w:type="gramStart"/>
+            <w:r>
+              <w:t>inválido](</w:t>
+            </w:r>
+            <w:proofErr w:type="gramEnd"/>
+            <w:r>
+              <w:t>passo 4)</w:t>
             </w:r>
           </w:p>
         </w:tc>
@@ -2995,7 +3022,21 @@
                     <w:rPr>
                       <w:b w:val="0"/>
                     </w:rPr>
-                    <w:t>Indica que o nome não é válida.</w:t>
+                    <w:t xml:space="preserve">Indica que o nome não é </w:t>
+                  </w:r>
+                  <w:proofErr w:type="gramStart"/>
+                  <w:r>
+                    <w:rPr>
+                      <w:b w:val="0"/>
+                    </w:rPr>
+                    <w:t>válida</w:t>
+                  </w:r>
+                  <w:proofErr w:type="gramEnd"/>
+                  <w:r>
+                    <w:rPr>
+                      <w:b w:val="0"/>
+                    </w:rPr>
+                    <w:t>.</w:t>
                   </w:r>
                 </w:p>
               </w:tc>
@@ -3030,7 +3071,15 @@
               <w:spacing w:after="0" w:line="240" w:lineRule="auto"/>
             </w:pPr>
             <w:r>
-              <w:t>Alternativo 1 [Utilizador altera o email](passo 3)</w:t>
+              <w:t xml:space="preserve">Alternativo 1 [Utilizador altera o </w:t>
+            </w:r>
+            <w:proofErr w:type="gramStart"/>
+            <w:r>
+              <w:t>email](</w:t>
+            </w:r>
+            <w:proofErr w:type="gramEnd"/>
+            <w:r>
+              <w:t>passo 3)</w:t>
             </w:r>
           </w:p>
         </w:tc>
@@ -3243,7 +3292,15 @@
             </w:pPr>
             <w:r>
               <w:lastRenderedPageBreak/>
-              <w:t>Exceção 2 [Novo email inválido](passo 3.2a)</w:t>
+              <w:t xml:space="preserve">Exceção 2 [Novo email </w:t>
+            </w:r>
+            <w:proofErr w:type="gramStart"/>
+            <w:r>
+              <w:t>inválido](</w:t>
+            </w:r>
+            <w:proofErr w:type="gramEnd"/>
+            <w:r>
+              <w:t>passo 3.2a)</w:t>
             </w:r>
           </w:p>
         </w:tc>
@@ -3367,7 +3424,15 @@
               <w:spacing w:after="0" w:line="240" w:lineRule="auto"/>
             </w:pPr>
             <w:r>
-              <w:t>Alternativo 2 [Utilizador altera a password](passo 3)</w:t>
+              <w:t xml:space="preserve">Alternativo 2 [Utilizador altera a </w:t>
+            </w:r>
+            <w:proofErr w:type="gramStart"/>
+            <w:r>
+              <w:t>password](</w:t>
+            </w:r>
+            <w:proofErr w:type="gramEnd"/>
+            <w:r>
+              <w:t>passo 3)</w:t>
             </w:r>
           </w:p>
         </w:tc>
@@ -3579,7 +3644,15 @@
               <w:spacing w:after="0" w:line="240" w:lineRule="auto"/>
             </w:pPr>
             <w:r>
-              <w:t xml:space="preserve">Exceção 3 [Nova password é inválida](passo 3.2b) </w:t>
+              <w:t xml:space="preserve">Exceção 3 [Nova password é </w:t>
+            </w:r>
+            <w:proofErr w:type="gramStart"/>
+            <w:r>
+              <w:t>inválida](</w:t>
+            </w:r>
+            <w:proofErr w:type="gramEnd"/>
+            <w:r>
+              <w:t xml:space="preserve">passo 3.2b) </w:t>
             </w:r>
           </w:p>
         </w:tc>
@@ -3703,7 +3776,15 @@
               <w:spacing w:after="0" w:line="240" w:lineRule="auto"/>
             </w:pPr>
             <w:r>
-              <w:t xml:space="preserve">Alternativo 3 [Utilizador muda a forma de pagamento](passo 3) </w:t>
+              <w:t xml:space="preserve">Alternativo 3 [Utilizador muda a forma de </w:t>
+            </w:r>
+            <w:proofErr w:type="gramStart"/>
+            <w:r>
+              <w:t>pagamento](</w:t>
+            </w:r>
+            <w:proofErr w:type="gramEnd"/>
+            <w:r>
+              <w:t xml:space="preserve">passo 3) </w:t>
             </w:r>
           </w:p>
         </w:tc>
@@ -3915,7 +3996,15 @@
               <w:spacing w:after="0" w:line="240" w:lineRule="auto"/>
             </w:pPr>
             <w:r>
-              <w:t>Exceção 3 [Nova forma de pagamento é inválida](passo 3.2c)</w:t>
+              <w:t xml:space="preserve">Exceção 3 [Nova forma de pagamento é </w:t>
+            </w:r>
+            <w:proofErr w:type="gramStart"/>
+            <w:r>
+              <w:t>inválida](</w:t>
+            </w:r>
+            <w:proofErr w:type="gramEnd"/>
+            <w:r>
+              <w:t>passo 3.2c)</w:t>
             </w:r>
           </w:p>
         </w:tc>
@@ -4004,14 +4093,7 @@
                       <w:b w:val="0"/>
                       <w:bCs w:val="0"/>
                     </w:rPr>
-                    <w:t xml:space="preserve">Indica que a </w:t>
-                  </w:r>
-                  <w:r>
-                    <w:rPr>
-                      <w:b w:val="0"/>
-                      <w:bCs w:val="0"/>
-                    </w:rPr>
-                    <w:t>nova forma de pagamento não é válida.</w:t>
+                    <w:t>Indica que a nova forma de pagamento não é válida.</w:t>
                   </w:r>
                 </w:p>
               </w:tc>
@@ -4046,7 +4128,15 @@
               <w:spacing w:after="0" w:line="240" w:lineRule="auto"/>
             </w:pPr>
             <w:r>
-              <w:t>Alternativo 4 [Utilizador muda o contacto telefónico](passo 3)</w:t>
+              <w:t xml:space="preserve">Alternativo 4 [Utilizador muda o contacto </w:t>
+            </w:r>
+            <w:proofErr w:type="gramStart"/>
+            <w:r>
+              <w:t>telefónico](</w:t>
+            </w:r>
+            <w:proofErr w:type="gramEnd"/>
+            <w:r>
+              <w:t>passo 3)</w:t>
             </w:r>
           </w:p>
         </w:tc>
@@ -4258,7 +4348,15 @@
               <w:spacing w:after="0" w:line="240" w:lineRule="auto"/>
             </w:pPr>
             <w:r>
-              <w:t>Exceção 4 [Novo contacto é inválido](passo 3.2d)</w:t>
+              <w:t xml:space="preserve">Exceção 4 [Novo contacto é </w:t>
+            </w:r>
+            <w:proofErr w:type="gramStart"/>
+            <w:r>
+              <w:t>inválido](</w:t>
+            </w:r>
+            <w:proofErr w:type="gramEnd"/>
+            <w:r>
+              <w:t>passo 3.2d)</w:t>
             </w:r>
           </w:p>
         </w:tc>
@@ -4400,9 +4498,11 @@
             <w:pPr>
               <w:spacing w:after="0" w:line="240" w:lineRule="auto"/>
             </w:pPr>
+            <w:proofErr w:type="gramStart"/>
             <w:r>
               <w:t>Use Case</w:t>
             </w:r>
+            <w:proofErr w:type="gramEnd"/>
           </w:p>
         </w:tc>
         <w:tc>
@@ -4885,9 +4985,11 @@
             <w:pPr>
               <w:spacing w:after="0" w:line="240" w:lineRule="auto"/>
             </w:pPr>
+            <w:proofErr w:type="gramStart"/>
             <w:r>
               <w:t>Use Case</w:t>
             </w:r>
+            <w:proofErr w:type="gramEnd"/>
           </w:p>
         </w:tc>
         <w:tc>
@@ -5401,10 +5503,7 @@
                     <w:cnfStyle w:val="000000000000" w:firstRow="0" w:lastRow="0" w:firstColumn="0" w:lastColumn="0" w:oddVBand="0" w:evenVBand="0" w:oddHBand="0" w:evenHBand="0" w:firstRowFirstColumn="0" w:firstRowLastColumn="0" w:lastRowFirstColumn="0" w:lastRowLastColumn="0"/>
                   </w:pPr>
                   <w:r>
-                    <w:t xml:space="preserve">Regista que a visita não foi </w:t>
-                  </w:r>
-                  <w:r>
-                    <w:t>autorizada.</w:t>
+                    <w:t>Regista que a visita não foi autorizada.</w:t>
                   </w:r>
                 </w:p>
               </w:tc>
@@ -5448,9 +5547,11 @@
             <w:pPr>
               <w:spacing w:after="0" w:line="240" w:lineRule="auto"/>
             </w:pPr>
+            <w:proofErr w:type="gramStart"/>
             <w:r>
               <w:t>Use Case</w:t>
             </w:r>
+            <w:proofErr w:type="gramEnd"/>
           </w:p>
         </w:tc>
         <w:tc>
@@ -5534,10 +5635,7 @@
               <w:cnfStyle w:val="000000000000" w:firstRow="0" w:lastRow="0" w:firstColumn="0" w:lastColumn="0" w:oddVBand="0" w:evenVBand="0" w:oddHBand="0" w:evenHBand="0" w:firstRowFirstColumn="0" w:firstRowLastColumn="0" w:lastRowFirstColumn="0" w:lastRowLastColumn="0"/>
             </w:pPr>
             <w:r>
-              <w:t xml:space="preserve">O utilizador e/ou utilizador trabalhador tem sessão iniciada e acesso às visitas </w:t>
-            </w:r>
-            <w:r>
-              <w:t>programadas.</w:t>
+              <w:t>O utilizador e/ou utilizador trabalhador tem sessão iniciada e acesso às visitas programadas.</w:t>
             </w:r>
           </w:p>
         </w:tc>
@@ -5842,10 +5940,12 @@
             <w:pPr>
               <w:spacing w:after="0" w:line="240" w:lineRule="auto"/>
             </w:pPr>
+            <w:proofErr w:type="gramStart"/>
             <w:r>
               <w:lastRenderedPageBreak/>
               <w:t>Use Case</w:t>
             </w:r>
+            <w:proofErr w:type="gramEnd"/>
           </w:p>
         </w:tc>
         <w:tc>
@@ -6270,7 +6370,15 @@
               <w:spacing w:after="0" w:line="240" w:lineRule="auto"/>
             </w:pPr>
             <w:r>
-              <w:t>Exceção 1 [Dados inseridos não são válidos](passo 2)</w:t>
+              <w:t xml:space="preserve">Exceção 1 [Dados inseridos não são </w:t>
+            </w:r>
+            <w:proofErr w:type="gramStart"/>
+            <w:r>
+              <w:t>válidos](</w:t>
+            </w:r>
+            <w:proofErr w:type="gramEnd"/>
+            <w:r>
+              <w:t>passo 2)</w:t>
             </w:r>
           </w:p>
         </w:tc>
@@ -6374,23 +6482,877 @@
       </w:tr>
     </w:tbl>
     <w:p/>
-    <w:p/>
-    <w:p/>
-    <w:p/>
-    <w:p/>
-    <w:p/>
-    <w:p/>
-    <w:p/>
-    <w:p/>
-    <w:p/>
-    <w:p/>
-    <w:p/>
-    <w:p/>
-    <w:p/>
-    <w:p/>
-    <w:p/>
-    <w:p/>
-    <w:p/>
+    <w:tbl>
+      <w:tblPr>
+        <w:tblStyle w:val="GridTable1Light-Accent1"/>
+        <w:tblW w:w="9067" w:type="dxa"/>
+        <w:tblInd w:w="0" w:type="dxa"/>
+        <w:tblLook w:val="04A0" w:firstRow="1" w:lastRow="0" w:firstColumn="1" w:lastColumn="0" w:noHBand="0" w:noVBand="1"/>
+      </w:tblPr>
+      <w:tblGrid>
+        <w:gridCol w:w="2689"/>
+        <w:gridCol w:w="6378"/>
+      </w:tblGrid>
+      <w:tr>
+        <w:trPr>
+          <w:cnfStyle w:val="100000000000" w:firstRow="1" w:lastRow="0" w:firstColumn="0" w:lastColumn="0" w:oddVBand="0" w:evenVBand="0" w:oddHBand="0" w:evenHBand="0" w:firstRowFirstColumn="0" w:firstRowLastColumn="0" w:lastRowFirstColumn="0" w:lastRowLastColumn="0"/>
+        </w:trPr>
+        <w:tc>
+          <w:tcPr>
+            <w:cnfStyle w:val="001000000000" w:firstRow="0" w:lastRow="0" w:firstColumn="1" w:lastColumn="0" w:oddVBand="0" w:evenVBand="0" w:oddHBand="0" w:evenHBand="0" w:firstRowFirstColumn="0" w:firstRowLastColumn="0" w:lastRowFirstColumn="0" w:lastRowLastColumn="0"/>
+            <w:tcW w:w="2689" w:type="dxa"/>
+            <w:tcBorders>
+              <w:bottom w:val="single" w:sz="12" w:space="0" w:color="8EAADB"/>
+            </w:tcBorders>
+            <w:shd w:val="clear" w:color="auto" w:fill="auto"/>
+          </w:tcPr>
+          <w:p>
+            <w:pPr>
+              <w:spacing w:after="0" w:line="240" w:lineRule="auto"/>
+            </w:pPr>
+            <w:proofErr w:type="gramStart"/>
+            <w:r>
+              <w:t>Use Case</w:t>
+            </w:r>
+            <w:proofErr w:type="gramEnd"/>
+          </w:p>
+        </w:tc>
+        <w:tc>
+          <w:tcPr>
+            <w:tcW w:w="6378" w:type="dxa"/>
+            <w:tcBorders>
+              <w:bottom w:val="single" w:sz="12" w:space="0" w:color="8EAADB"/>
+            </w:tcBorders>
+            <w:shd w:val="clear" w:color="auto" w:fill="auto"/>
+          </w:tcPr>
+          <w:p>
+            <w:pPr>
+              <w:spacing w:after="0" w:line="240" w:lineRule="auto"/>
+              <w:cnfStyle w:val="100000000000" w:firstRow="1" w:lastRow="0" w:firstColumn="0" w:lastColumn="0" w:oddVBand="0" w:evenVBand="0" w:oddHBand="0" w:evenHBand="0" w:firstRowFirstColumn="0" w:firstRowLastColumn="0" w:lastRowFirstColumn="0" w:lastRowLastColumn="0"/>
+              <w:rPr>
+                <w:b w:val="0"/>
+              </w:rPr>
+            </w:pPr>
+            <w:r>
+              <w:rPr>
+                <w:b w:val="0"/>
+              </w:rPr>
+              <w:t>Registar uma instituição</w:t>
+            </w:r>
+          </w:p>
+        </w:tc>
+      </w:tr>
+      <w:tr>
+        <w:tc>
+          <w:tcPr>
+            <w:cnfStyle w:val="001000000000" w:firstRow="0" w:lastRow="0" w:firstColumn="1" w:lastColumn="0" w:oddVBand="0" w:evenVBand="0" w:oddHBand="0" w:evenHBand="0" w:firstRowFirstColumn="0" w:firstRowLastColumn="0" w:lastRowFirstColumn="0" w:lastRowLastColumn="0"/>
+            <w:tcW w:w="2689" w:type="dxa"/>
+            <w:shd w:val="clear" w:color="auto" w:fill="auto"/>
+          </w:tcPr>
+          <w:p>
+            <w:pPr>
+              <w:spacing w:after="0" w:line="240" w:lineRule="auto"/>
+            </w:pPr>
+            <w:r>
+              <w:t>Descrição</w:t>
+            </w:r>
+          </w:p>
+        </w:tc>
+        <w:tc>
+          <w:tcPr>
+            <w:tcW w:w="6378" w:type="dxa"/>
+            <w:shd w:val="clear" w:color="auto" w:fill="auto"/>
+          </w:tcPr>
+          <w:p>
+            <w:pPr>
+              <w:spacing w:after="0" w:line="240" w:lineRule="auto"/>
+              <w:cnfStyle w:val="000000000000" w:firstRow="0" w:lastRow="0" w:firstColumn="0" w:lastColumn="0" w:oddVBand="0" w:evenVBand="0" w:oddHBand="0" w:evenHBand="0" w:firstRowFirstColumn="0" w:firstRowLastColumn="0" w:lastRowFirstColumn="0" w:lastRowLastColumn="0"/>
+            </w:pPr>
+            <w:r>
+              <w:t>O administrador da aplicação regista uma nova instituição</w:t>
+            </w:r>
+          </w:p>
+        </w:tc>
+      </w:tr>
+      <w:tr>
+        <w:tc>
+          <w:tcPr>
+            <w:cnfStyle w:val="001000000000" w:firstRow="0" w:lastRow="0" w:firstColumn="1" w:lastColumn="0" w:oddVBand="0" w:evenVBand="0" w:oddHBand="0" w:evenHBand="0" w:firstRowFirstColumn="0" w:firstRowLastColumn="0" w:lastRowFirstColumn="0" w:lastRowLastColumn="0"/>
+            <w:tcW w:w="2689" w:type="dxa"/>
+            <w:shd w:val="clear" w:color="auto" w:fill="auto"/>
+          </w:tcPr>
+          <w:p>
+            <w:pPr>
+              <w:spacing w:after="0" w:line="240" w:lineRule="auto"/>
+            </w:pPr>
+            <w:r>
+              <w:t>Pré-Condição</w:t>
+            </w:r>
+          </w:p>
+        </w:tc>
+        <w:tc>
+          <w:tcPr>
+            <w:tcW w:w="6378" w:type="dxa"/>
+            <w:shd w:val="clear" w:color="auto" w:fill="auto"/>
+          </w:tcPr>
+          <w:p>
+            <w:pPr>
+              <w:spacing w:after="0" w:line="240" w:lineRule="auto"/>
+              <w:cnfStyle w:val="000000000000" w:firstRow="0" w:lastRow="0" w:firstColumn="0" w:lastColumn="0" w:oddVBand="0" w:evenVBand="0" w:oddHBand="0" w:evenHBand="0" w:firstRowFirstColumn="0" w:firstRowLastColumn="0" w:lastRowFirstColumn="0" w:lastRowLastColumn="0"/>
+            </w:pPr>
+            <w:r>
+              <w:t xml:space="preserve">O administrador da </w:t>
+            </w:r>
+            <w:r>
+              <w:t>aplicação</w:t>
+            </w:r>
+            <w:r>
+              <w:t xml:space="preserve"> está ativo na aplicação</w:t>
+            </w:r>
+          </w:p>
+        </w:tc>
+      </w:tr>
+      <w:tr>
+        <w:tc>
+          <w:tcPr>
+            <w:cnfStyle w:val="001000000000" w:firstRow="0" w:lastRow="0" w:firstColumn="1" w:lastColumn="0" w:oddVBand="0" w:evenVBand="0" w:oddHBand="0" w:evenHBand="0" w:firstRowFirstColumn="0" w:firstRowLastColumn="0" w:lastRowFirstColumn="0" w:lastRowLastColumn="0"/>
+            <w:tcW w:w="2689" w:type="dxa"/>
+            <w:shd w:val="clear" w:color="auto" w:fill="auto"/>
+          </w:tcPr>
+          <w:p>
+            <w:pPr>
+              <w:spacing w:after="0" w:line="240" w:lineRule="auto"/>
+            </w:pPr>
+            <w:r>
+              <w:t>Pós-Condição</w:t>
+            </w:r>
+          </w:p>
+        </w:tc>
+        <w:tc>
+          <w:tcPr>
+            <w:tcW w:w="6378" w:type="dxa"/>
+            <w:shd w:val="clear" w:color="auto" w:fill="auto"/>
+          </w:tcPr>
+          <w:p>
+            <w:pPr>
+              <w:spacing w:after="0" w:line="240" w:lineRule="auto"/>
+              <w:cnfStyle w:val="000000000000" w:firstRow="0" w:lastRow="0" w:firstColumn="0" w:lastColumn="0" w:oddVBand="0" w:evenVBand="0" w:oddHBand="0" w:evenHBand="0" w:firstRowFirstColumn="0" w:firstRowLastColumn="0" w:lastRowFirstColumn="0" w:lastRowLastColumn="0"/>
+            </w:pPr>
+            <w:r>
+              <w:t xml:space="preserve">É </w:t>
+            </w:r>
+            <w:r>
+              <w:t>registada uma nova instituição e respetivo administrador</w:t>
+            </w:r>
+          </w:p>
+        </w:tc>
+      </w:tr>
+      <w:tr>
+        <w:trPr>
+          <w:trHeight w:val="2114"/>
+        </w:trPr>
+        <w:tc>
+          <w:tcPr>
+            <w:cnfStyle w:val="001000000000" w:firstRow="0" w:lastRow="0" w:firstColumn="1" w:lastColumn="0" w:oddVBand="0" w:evenVBand="0" w:oddHBand="0" w:evenHBand="0" w:firstRowFirstColumn="0" w:firstRowLastColumn="0" w:lastRowFirstColumn="0" w:lastRowLastColumn="0"/>
+            <w:tcW w:w="2689" w:type="dxa"/>
+            <w:shd w:val="clear" w:color="auto" w:fill="auto"/>
+          </w:tcPr>
+          <w:p>
+            <w:pPr>
+              <w:spacing w:after="0" w:line="240" w:lineRule="auto"/>
+            </w:pPr>
+            <w:r>
+              <w:t>Comportamento Normal</w:t>
+            </w:r>
+          </w:p>
+        </w:tc>
+        <w:tc>
+          <w:tcPr>
+            <w:tcW w:w="6378" w:type="dxa"/>
+            <w:shd w:val="clear" w:color="auto" w:fill="auto"/>
+          </w:tcPr>
+          <w:tbl>
+            <w:tblPr>
+              <w:tblStyle w:val="GridTable1Light-Accent5"/>
+              <w:tblW w:w="6130" w:type="dxa"/>
+              <w:tblInd w:w="0" w:type="dxa"/>
+              <w:tblCellMar>
+                <w:left w:w="98" w:type="dxa"/>
+              </w:tblCellMar>
+              <w:tblLook w:val="04A0" w:firstRow="1" w:lastRow="0" w:firstColumn="1" w:lastColumn="0" w:noHBand="0" w:noVBand="1"/>
+            </w:tblPr>
+            <w:tblGrid>
+              <w:gridCol w:w="600"/>
+              <w:gridCol w:w="2694"/>
+              <w:gridCol w:w="2836"/>
+            </w:tblGrid>
+            <w:tr>
+              <w:trPr>
+                <w:cnfStyle w:val="100000000000" w:firstRow="1" w:lastRow="0" w:firstColumn="0" w:lastColumn="0" w:oddVBand="0" w:evenVBand="0" w:oddHBand="0" w:evenHBand="0" w:firstRowFirstColumn="0" w:firstRowLastColumn="0" w:lastRowFirstColumn="0" w:lastRowLastColumn="0"/>
+              </w:trPr>
+              <w:tc>
+                <w:tcPr>
+                  <w:cnfStyle w:val="001000000000" w:firstRow="0" w:lastRow="0" w:firstColumn="1" w:lastColumn="0" w:oddVBand="0" w:evenVBand="0" w:oddHBand="0" w:evenHBand="0" w:firstRowFirstColumn="0" w:firstRowLastColumn="0" w:lastRowFirstColumn="0" w:lastRowLastColumn="0"/>
+                  <w:tcW w:w="600" w:type="dxa"/>
+                  <w:tcBorders>
+                    <w:bottom w:val="single" w:sz="12" w:space="0" w:color="9CC2E5"/>
+                  </w:tcBorders>
+                  <w:shd w:val="clear" w:color="auto" w:fill="auto"/>
+                </w:tcPr>
+                <w:p>
+                  <w:pPr>
+                    <w:spacing w:after="0" w:line="240" w:lineRule="auto"/>
+                  </w:pPr>
+                </w:p>
+              </w:tc>
+              <w:tc>
+                <w:tcPr>
+                  <w:tcW w:w="2694" w:type="dxa"/>
+                  <w:tcBorders>
+                    <w:bottom w:val="single" w:sz="12" w:space="0" w:color="9CC2E5"/>
+                  </w:tcBorders>
+                  <w:shd w:val="clear" w:color="auto" w:fill="auto"/>
+                </w:tcPr>
+                <w:p>
+                  <w:pPr>
+                    <w:spacing w:after="0" w:line="240" w:lineRule="auto"/>
+                    <w:cnfStyle w:val="100000000000" w:firstRow="1" w:lastRow="0" w:firstColumn="0" w:lastColumn="0" w:oddVBand="0" w:evenVBand="0" w:oddHBand="0" w:evenHBand="0" w:firstRowFirstColumn="0" w:firstRowLastColumn="0" w:lastRowFirstColumn="0" w:lastRowLastColumn="0"/>
+                  </w:pPr>
+                  <w:r>
+                    <w:t>Ator</w:t>
+                  </w:r>
+                </w:p>
+              </w:tc>
+              <w:tc>
+                <w:tcPr>
+                  <w:tcW w:w="2836" w:type="dxa"/>
+                  <w:tcBorders>
+                    <w:bottom w:val="single" w:sz="12" w:space="0" w:color="9CC2E5"/>
+                  </w:tcBorders>
+                  <w:shd w:val="clear" w:color="auto" w:fill="auto"/>
+                </w:tcPr>
+                <w:p>
+                  <w:pPr>
+                    <w:spacing w:after="0" w:line="240" w:lineRule="auto"/>
+                    <w:cnfStyle w:val="100000000000" w:firstRow="1" w:lastRow="0" w:firstColumn="0" w:lastColumn="0" w:oddVBand="0" w:evenVBand="0" w:oddHBand="0" w:evenHBand="0" w:firstRowFirstColumn="0" w:firstRowLastColumn="0" w:lastRowFirstColumn="0" w:lastRowLastColumn="0"/>
+                  </w:pPr>
+                  <w:r>
+                    <w:t>Sistema</w:t>
+                  </w:r>
+                </w:p>
+              </w:tc>
+            </w:tr>
+            <w:tr>
+              <w:tc>
+                <w:tcPr>
+                  <w:cnfStyle w:val="001000000000" w:firstRow="0" w:lastRow="0" w:firstColumn="1" w:lastColumn="0" w:oddVBand="0" w:evenVBand="0" w:oddHBand="0" w:evenHBand="0" w:firstRowFirstColumn="0" w:firstRowLastColumn="0" w:lastRowFirstColumn="0" w:lastRowLastColumn="0"/>
+                  <w:tcW w:w="600" w:type="dxa"/>
+                  <w:shd w:val="clear" w:color="auto" w:fill="auto"/>
+                </w:tcPr>
+                <w:p>
+                  <w:pPr>
+                    <w:spacing w:after="0" w:line="240" w:lineRule="auto"/>
+                  </w:pPr>
+                  <w:r>
+                    <w:t>1</w:t>
+                  </w:r>
+                </w:p>
+              </w:tc>
+              <w:tc>
+                <w:tcPr>
+                  <w:tcW w:w="2694" w:type="dxa"/>
+                  <w:shd w:val="clear" w:color="auto" w:fill="auto"/>
+                </w:tcPr>
+                <w:p>
+                  <w:pPr>
+                    <w:spacing w:after="0" w:line="240" w:lineRule="auto"/>
+                    <w:cnfStyle w:val="000000000000" w:firstRow="0" w:lastRow="0" w:firstColumn="0" w:lastColumn="0" w:oddVBand="0" w:evenVBand="0" w:oddHBand="0" w:evenHBand="0" w:firstRowFirstColumn="0" w:firstRowLastColumn="0" w:lastRowFirstColumn="0" w:lastRowLastColumn="0"/>
+                  </w:pPr>
+                  <w:r>
+                    <w:t xml:space="preserve">Administrador insere nome, </w:t>
+                  </w:r>
+                  <w:r>
+                    <w:t>morada</w:t>
+                  </w:r>
+                  <w:r>
+                    <w:t xml:space="preserve"> e </w:t>
+                  </w:r>
+                  <w:r>
+                    <w:t>contactos da nova instituição.</w:t>
+                  </w:r>
+                </w:p>
+              </w:tc>
+              <w:tc>
+                <w:tcPr>
+                  <w:tcW w:w="2836" w:type="dxa"/>
+                  <w:shd w:val="clear" w:color="auto" w:fill="auto"/>
+                </w:tcPr>
+                <w:p>
+                  <w:pPr>
+                    <w:spacing w:after="0" w:line="240" w:lineRule="auto"/>
+                    <w:cnfStyle w:val="000000000000" w:firstRow="0" w:lastRow="0" w:firstColumn="0" w:lastColumn="0" w:oddVBand="0" w:evenVBand="0" w:oddHBand="0" w:evenHBand="0" w:firstRowFirstColumn="0" w:firstRowLastColumn="0" w:lastRowFirstColumn="0" w:lastRowLastColumn="0"/>
+                  </w:pPr>
+                </w:p>
+              </w:tc>
+            </w:tr>
+            <w:tr>
+              <w:tc>
+                <w:tcPr>
+                  <w:cnfStyle w:val="001000000000" w:firstRow="0" w:lastRow="0" w:firstColumn="1" w:lastColumn="0" w:oddVBand="0" w:evenVBand="0" w:oddHBand="0" w:evenHBand="0" w:firstRowFirstColumn="0" w:firstRowLastColumn="0" w:lastRowFirstColumn="0" w:lastRowLastColumn="0"/>
+                  <w:tcW w:w="600" w:type="dxa"/>
+                  <w:shd w:val="clear" w:color="auto" w:fill="auto"/>
+                </w:tcPr>
+                <w:p>
+                  <w:pPr>
+                    <w:spacing w:after="0" w:line="240" w:lineRule="auto"/>
+                  </w:pPr>
+                  <w:r>
+                    <w:t>2</w:t>
+                  </w:r>
+                </w:p>
+              </w:tc>
+              <w:tc>
+                <w:tcPr>
+                  <w:tcW w:w="2694" w:type="dxa"/>
+                  <w:shd w:val="clear" w:color="auto" w:fill="auto"/>
+                </w:tcPr>
+                <w:p>
+                  <w:pPr>
+                    <w:spacing w:after="0" w:line="240" w:lineRule="auto"/>
+                    <w:cnfStyle w:val="000000000000" w:firstRow="0" w:lastRow="0" w:firstColumn="0" w:lastColumn="0" w:oddVBand="0" w:evenVBand="0" w:oddHBand="0" w:evenHBand="0" w:firstRowFirstColumn="0" w:firstRowLastColumn="0" w:lastRowFirstColumn="0" w:lastRowLastColumn="0"/>
+                  </w:pPr>
+                  <w:r>
+                    <w:t>Administrador insere nome, email e palavra chave provisória do novo administrador.</w:t>
+                  </w:r>
+                </w:p>
+              </w:tc>
+              <w:tc>
+                <w:tcPr>
+                  <w:tcW w:w="2836" w:type="dxa"/>
+                  <w:shd w:val="clear" w:color="auto" w:fill="auto"/>
+                </w:tcPr>
+                <w:p>
+                  <w:pPr>
+                    <w:spacing w:after="0" w:line="240" w:lineRule="auto"/>
+                    <w:cnfStyle w:val="000000000000" w:firstRow="0" w:lastRow="0" w:firstColumn="0" w:lastColumn="0" w:oddVBand="0" w:evenVBand="0" w:oddHBand="0" w:evenHBand="0" w:firstRowFirstColumn="0" w:firstRowLastColumn="0" w:lastRowFirstColumn="0" w:lastRowLastColumn="0"/>
+                  </w:pPr>
+                </w:p>
+              </w:tc>
+            </w:tr>
+            <w:tr>
+              <w:tc>
+                <w:tcPr>
+                  <w:cnfStyle w:val="001000000000" w:firstRow="0" w:lastRow="0" w:firstColumn="1" w:lastColumn="0" w:oddVBand="0" w:evenVBand="0" w:oddHBand="0" w:evenHBand="0" w:firstRowFirstColumn="0" w:firstRowLastColumn="0" w:lastRowFirstColumn="0" w:lastRowLastColumn="0"/>
+                  <w:tcW w:w="600" w:type="dxa"/>
+                  <w:shd w:val="clear" w:color="auto" w:fill="auto"/>
+                </w:tcPr>
+                <w:p>
+                  <w:pPr>
+                    <w:spacing w:after="0" w:line="240" w:lineRule="auto"/>
+                  </w:pPr>
+                  <w:r>
+                    <w:t>3</w:t>
+                  </w:r>
+                </w:p>
+              </w:tc>
+              <w:tc>
+                <w:tcPr>
+                  <w:tcW w:w="2694" w:type="dxa"/>
+                  <w:shd w:val="clear" w:color="auto" w:fill="auto"/>
+                </w:tcPr>
+                <w:p>
+                  <w:pPr>
+                    <w:spacing w:after="0" w:line="240" w:lineRule="auto"/>
+                    <w:cnfStyle w:val="000000000000" w:firstRow="0" w:lastRow="0" w:firstColumn="0" w:lastColumn="0" w:oddVBand="0" w:evenVBand="0" w:oddHBand="0" w:evenHBand="0" w:firstRowFirstColumn="0" w:firstRowLastColumn="0" w:lastRowFirstColumn="0" w:lastRowLastColumn="0"/>
+                  </w:pPr>
+                </w:p>
+              </w:tc>
+              <w:tc>
+                <w:tcPr>
+                  <w:tcW w:w="2836" w:type="dxa"/>
+                  <w:shd w:val="clear" w:color="auto" w:fill="auto"/>
+                </w:tcPr>
+                <w:p>
+                  <w:pPr>
+                    <w:spacing w:after="0" w:line="240" w:lineRule="auto"/>
+                    <w:cnfStyle w:val="000000000000" w:firstRow="0" w:lastRow="0" w:firstColumn="0" w:lastColumn="0" w:oddVBand="0" w:evenVBand="0" w:oddHBand="0" w:evenHBand="0" w:firstRowFirstColumn="0" w:firstRowLastColumn="0" w:lastRowFirstColumn="0" w:lastRowLastColumn="0"/>
+                  </w:pPr>
+                  <w:r>
+                    <w:t>Verifica dados inseridos</w:t>
+                  </w:r>
+                  <w:r>
+                    <w:t xml:space="preserve"> referentes à instituição</w:t>
+                  </w:r>
+                  <w:r>
+                    <w:t>.</w:t>
+                  </w:r>
+                </w:p>
+              </w:tc>
+            </w:tr>
+            <w:tr>
+              <w:tc>
+                <w:tcPr>
+                  <w:cnfStyle w:val="001000000000" w:firstRow="0" w:lastRow="0" w:firstColumn="1" w:lastColumn="0" w:oddVBand="0" w:evenVBand="0" w:oddHBand="0" w:evenHBand="0" w:firstRowFirstColumn="0" w:firstRowLastColumn="0" w:lastRowFirstColumn="0" w:lastRowLastColumn="0"/>
+                  <w:tcW w:w="600" w:type="dxa"/>
+                  <w:shd w:val="clear" w:color="auto" w:fill="auto"/>
+                </w:tcPr>
+                <w:p>
+                  <w:pPr>
+                    <w:spacing w:after="0" w:line="240" w:lineRule="auto"/>
+                  </w:pPr>
+                  <w:r>
+                    <w:t>4</w:t>
+                  </w:r>
+                </w:p>
+              </w:tc>
+              <w:tc>
+                <w:tcPr>
+                  <w:tcW w:w="2694" w:type="dxa"/>
+                  <w:shd w:val="clear" w:color="auto" w:fill="auto"/>
+                </w:tcPr>
+                <w:p>
+                  <w:pPr>
+                    <w:spacing w:after="0" w:line="240" w:lineRule="auto"/>
+                    <w:cnfStyle w:val="000000000000" w:firstRow="0" w:lastRow="0" w:firstColumn="0" w:lastColumn="0" w:oddVBand="0" w:evenVBand="0" w:oddHBand="0" w:evenHBand="0" w:firstRowFirstColumn="0" w:firstRowLastColumn="0" w:lastRowFirstColumn="0" w:lastRowLastColumn="0"/>
+                  </w:pPr>
+                </w:p>
+              </w:tc>
+              <w:tc>
+                <w:tcPr>
+                  <w:tcW w:w="2836" w:type="dxa"/>
+                  <w:shd w:val="clear" w:color="auto" w:fill="auto"/>
+                </w:tcPr>
+                <w:p>
+                  <w:pPr>
+                    <w:spacing w:after="0" w:line="240" w:lineRule="auto"/>
+                    <w:cnfStyle w:val="000000000000" w:firstRow="0" w:lastRow="0" w:firstColumn="0" w:lastColumn="0" w:oddVBand="0" w:evenVBand="0" w:oddHBand="0" w:evenHBand="0" w:firstRowFirstColumn="0" w:firstRowLastColumn="0" w:lastRowFirstColumn="0" w:lastRowLastColumn="0"/>
+                  </w:pPr>
+                  <w:r>
+                    <w:t>Regista instituição.</w:t>
+                  </w:r>
+                </w:p>
+              </w:tc>
+            </w:tr>
+            <w:tr>
+              <w:tc>
+                <w:tcPr>
+                  <w:cnfStyle w:val="001000000000" w:firstRow="0" w:lastRow="0" w:firstColumn="1" w:lastColumn="0" w:oddVBand="0" w:evenVBand="0" w:oddHBand="0" w:evenHBand="0" w:firstRowFirstColumn="0" w:firstRowLastColumn="0" w:lastRowFirstColumn="0" w:lastRowLastColumn="0"/>
+                  <w:tcW w:w="600" w:type="dxa"/>
+                  <w:shd w:val="clear" w:color="auto" w:fill="auto"/>
+                </w:tcPr>
+                <w:p>
+                  <w:pPr>
+                    <w:spacing w:after="0" w:line="240" w:lineRule="auto"/>
+                  </w:pPr>
+                  <w:r>
+                    <w:t>5</w:t>
+                  </w:r>
+                </w:p>
+              </w:tc>
+              <w:tc>
+                <w:tcPr>
+                  <w:tcW w:w="2694" w:type="dxa"/>
+                  <w:shd w:val="clear" w:color="auto" w:fill="auto"/>
+                </w:tcPr>
+                <w:p>
+                  <w:pPr>
+                    <w:spacing w:after="0" w:line="240" w:lineRule="auto"/>
+                    <w:cnfStyle w:val="000000000000" w:firstRow="0" w:lastRow="0" w:firstColumn="0" w:lastColumn="0" w:oddVBand="0" w:evenVBand="0" w:oddHBand="0" w:evenHBand="0" w:firstRowFirstColumn="0" w:firstRowLastColumn="0" w:lastRowFirstColumn="0" w:lastRowLastColumn="0"/>
+                  </w:pPr>
+                </w:p>
+              </w:tc>
+              <w:tc>
+                <w:tcPr>
+                  <w:tcW w:w="2836" w:type="dxa"/>
+                  <w:shd w:val="clear" w:color="auto" w:fill="auto"/>
+                </w:tcPr>
+                <w:p>
+                  <w:pPr>
+                    <w:spacing w:after="0" w:line="240" w:lineRule="auto"/>
+                    <w:cnfStyle w:val="000000000000" w:firstRow="0" w:lastRow="0" w:firstColumn="0" w:lastColumn="0" w:oddVBand="0" w:evenVBand="0" w:oddHBand="0" w:evenHBand="0" w:firstRowFirstColumn="0" w:firstRowLastColumn="0" w:lastRowFirstColumn="0" w:lastRowLastColumn="0"/>
+                  </w:pPr>
+                  <w:r>
+                    <w:t>Verifica dados inseridos</w:t>
+                  </w:r>
+                  <w:r>
+                    <w:t xml:space="preserve"> referentes ao administrador</w:t>
+                  </w:r>
+                  <w:r>
+                    <w:t>.</w:t>
+                  </w:r>
+                </w:p>
+              </w:tc>
+            </w:tr>
+            <w:tr>
+              <w:tc>
+                <w:tcPr>
+                  <w:cnfStyle w:val="001000000000" w:firstRow="0" w:lastRow="0" w:firstColumn="1" w:lastColumn="0" w:oddVBand="0" w:evenVBand="0" w:oddHBand="0" w:evenHBand="0" w:firstRowFirstColumn="0" w:firstRowLastColumn="0" w:lastRowFirstColumn="0" w:lastRowLastColumn="0"/>
+                  <w:tcW w:w="600" w:type="dxa"/>
+                  <w:shd w:val="clear" w:color="auto" w:fill="auto"/>
+                </w:tcPr>
+                <w:p>
+                  <w:pPr>
+                    <w:spacing w:after="0" w:line="240" w:lineRule="auto"/>
+                  </w:pPr>
+                  <w:r>
+                    <w:t>6</w:t>
+                  </w:r>
+                </w:p>
+              </w:tc>
+              <w:tc>
+                <w:tcPr>
+                  <w:tcW w:w="2694" w:type="dxa"/>
+                  <w:shd w:val="clear" w:color="auto" w:fill="auto"/>
+                </w:tcPr>
+                <w:p>
+                  <w:pPr>
+                    <w:spacing w:after="0" w:line="240" w:lineRule="auto"/>
+                    <w:cnfStyle w:val="000000000000" w:firstRow="0" w:lastRow="0" w:firstColumn="0" w:lastColumn="0" w:oddVBand="0" w:evenVBand="0" w:oddHBand="0" w:evenHBand="0" w:firstRowFirstColumn="0" w:firstRowLastColumn="0" w:lastRowFirstColumn="0" w:lastRowLastColumn="0"/>
+                  </w:pPr>
+                </w:p>
+              </w:tc>
+              <w:tc>
+                <w:tcPr>
+                  <w:tcW w:w="2836" w:type="dxa"/>
+                  <w:shd w:val="clear" w:color="auto" w:fill="auto"/>
+                </w:tcPr>
+                <w:p>
+                  <w:pPr>
+                    <w:spacing w:after="0" w:line="240" w:lineRule="auto"/>
+                    <w:cnfStyle w:val="000000000000" w:firstRow="0" w:lastRow="0" w:firstColumn="0" w:lastColumn="0" w:oddVBand="0" w:evenVBand="0" w:oddHBand="0" w:evenHBand="0" w:firstRowFirstColumn="0" w:firstRowLastColumn="0" w:lastRowFirstColumn="0" w:lastRowLastColumn="0"/>
+                  </w:pPr>
+                  <w:r>
+                    <w:t xml:space="preserve">Regista </w:t>
+                  </w:r>
+                  <w:r>
+                    <w:t>administrador da instituição</w:t>
+                  </w:r>
+                  <w:r>
+                    <w:t>.</w:t>
+                  </w:r>
+                </w:p>
+              </w:tc>
+            </w:tr>
+          </w:tbl>
+          <w:p>
+            <w:pPr>
+              <w:spacing w:after="0" w:line="240" w:lineRule="auto"/>
+              <w:cnfStyle w:val="000000000000" w:firstRow="0" w:lastRow="0" w:firstColumn="0" w:lastColumn="0" w:oddVBand="0" w:evenVBand="0" w:oddHBand="0" w:evenHBand="0" w:firstRowFirstColumn="0" w:firstRowLastColumn="0" w:lastRowFirstColumn="0" w:lastRowLastColumn="0"/>
+            </w:pPr>
+          </w:p>
+        </w:tc>
+      </w:tr>
+      <w:tr>
+        <w:trPr>
+          <w:trHeight w:val="835"/>
+        </w:trPr>
+        <w:tc>
+          <w:tcPr>
+            <w:cnfStyle w:val="001000000000" w:firstRow="0" w:lastRow="0" w:firstColumn="1" w:lastColumn="0" w:oddVBand="0" w:evenVBand="0" w:oddHBand="0" w:evenHBand="0" w:firstRowFirstColumn="0" w:firstRowLastColumn="0" w:lastRowFirstColumn="0" w:lastRowLastColumn="0"/>
+            <w:tcW w:w="2689" w:type="dxa"/>
+            <w:tcBorders>
+              <w:top w:val="single" w:sz="4" w:space="0" w:color="B4C6E7"/>
+              <w:left w:val="single" w:sz="4" w:space="0" w:color="B4C6E7"/>
+              <w:bottom w:val="single" w:sz="4" w:space="0" w:color="B4C6E7"/>
+              <w:right w:val="single" w:sz="4" w:space="0" w:color="B4C6E7"/>
+            </w:tcBorders>
+            <w:shd w:val="clear" w:color="auto" w:fill="auto"/>
+          </w:tcPr>
+          <w:p>
+            <w:pPr>
+              <w:spacing w:after="0" w:line="240" w:lineRule="auto"/>
+            </w:pPr>
+            <w:r>
+              <w:t xml:space="preserve">Exceção 1 [Dados inseridos </w:t>
+            </w:r>
+            <w:r>
+              <w:t xml:space="preserve">referentes à instituição </w:t>
+            </w:r>
+            <w:r>
+              <w:t xml:space="preserve">não são </w:t>
+            </w:r>
+            <w:proofErr w:type="gramStart"/>
+            <w:r>
+              <w:t>válidos](</w:t>
+            </w:r>
+            <w:proofErr w:type="gramEnd"/>
+            <w:r>
+              <w:t xml:space="preserve">passo </w:t>
+            </w:r>
+            <w:r>
+              <w:t>4</w:t>
+            </w:r>
+            <w:r>
+              <w:t>)</w:t>
+            </w:r>
+          </w:p>
+        </w:tc>
+        <w:tc>
+          <w:tcPr>
+            <w:tcW w:w="6378" w:type="dxa"/>
+            <w:tcBorders>
+              <w:top w:val="single" w:sz="4" w:space="0" w:color="B4C6E7"/>
+              <w:left w:val="single" w:sz="4" w:space="0" w:color="B4C6E7"/>
+              <w:bottom w:val="single" w:sz="4" w:space="0" w:color="B4C6E7"/>
+              <w:right w:val="single" w:sz="4" w:space="0" w:color="B4C6E7"/>
+            </w:tcBorders>
+            <w:shd w:val="clear" w:color="auto" w:fill="auto"/>
+          </w:tcPr>
+          <w:tbl>
+            <w:tblPr>
+              <w:tblStyle w:val="GridTable1Light-Accent5"/>
+              <w:tblW w:w="6130" w:type="dxa"/>
+              <w:tblInd w:w="0" w:type="dxa"/>
+              <w:tblCellMar>
+                <w:left w:w="98" w:type="dxa"/>
+              </w:tblCellMar>
+              <w:tblLook w:val="04A0" w:firstRow="1" w:lastRow="0" w:firstColumn="1" w:lastColumn="0" w:noHBand="0" w:noVBand="1"/>
+            </w:tblPr>
+            <w:tblGrid>
+              <w:gridCol w:w="600"/>
+              <w:gridCol w:w="2694"/>
+              <w:gridCol w:w="2836"/>
+            </w:tblGrid>
+            <w:tr>
+              <w:trPr>
+                <w:cnfStyle w:val="100000000000" w:firstRow="1" w:lastRow="0" w:firstColumn="0" w:lastColumn="0" w:oddVBand="0" w:evenVBand="0" w:oddHBand="0" w:evenHBand="0" w:firstRowFirstColumn="0" w:firstRowLastColumn="0" w:lastRowFirstColumn="0" w:lastRowLastColumn="0"/>
+                <w:trHeight w:val="555"/>
+              </w:trPr>
+              <w:tc>
+                <w:tcPr>
+                  <w:cnfStyle w:val="001000000000" w:firstRow="0" w:lastRow="0" w:firstColumn="1" w:lastColumn="0" w:oddVBand="0" w:evenVBand="0" w:oddHBand="0" w:evenHBand="0" w:firstRowFirstColumn="0" w:firstRowLastColumn="0" w:lastRowFirstColumn="0" w:lastRowLastColumn="0"/>
+                  <w:tcW w:w="600" w:type="dxa"/>
+                  <w:tcBorders>
+                    <w:bottom w:val="none" w:sz="0" w:space="0" w:color="auto"/>
+                  </w:tcBorders>
+                  <w:shd w:val="clear" w:color="auto" w:fill="auto"/>
+                </w:tcPr>
+                <w:p>
+                  <w:pPr>
+                    <w:spacing w:after="0" w:line="240" w:lineRule="auto"/>
+                  </w:pPr>
+                  <w:r>
+                    <w:t>2.1</w:t>
+                  </w:r>
+                </w:p>
+              </w:tc>
+              <w:tc>
+                <w:tcPr>
+                  <w:tcW w:w="2694" w:type="dxa"/>
+                  <w:tcBorders>
+                    <w:bottom w:val="none" w:sz="0" w:space="0" w:color="auto"/>
+                  </w:tcBorders>
+                  <w:shd w:val="clear" w:color="auto" w:fill="auto"/>
+                </w:tcPr>
+                <w:p>
+                  <w:pPr>
+                    <w:spacing w:after="0" w:line="240" w:lineRule="auto"/>
+                    <w:cnfStyle w:val="100000000000" w:firstRow="1" w:lastRow="0" w:firstColumn="0" w:lastColumn="0" w:oddVBand="0" w:evenVBand="0" w:oddHBand="0" w:evenHBand="0" w:firstRowFirstColumn="0" w:firstRowLastColumn="0" w:lastRowFirstColumn="0" w:lastRowLastColumn="0"/>
+                  </w:pPr>
+                </w:p>
+              </w:tc>
+              <w:tc>
+                <w:tcPr>
+                  <w:tcW w:w="2836" w:type="dxa"/>
+                  <w:tcBorders>
+                    <w:bottom w:val="none" w:sz="0" w:space="0" w:color="auto"/>
+                  </w:tcBorders>
+                  <w:shd w:val="clear" w:color="auto" w:fill="auto"/>
+                </w:tcPr>
+                <w:p>
+                  <w:pPr>
+                    <w:spacing w:after="0" w:line="240" w:lineRule="auto"/>
+                    <w:cnfStyle w:val="100000000000" w:firstRow="1" w:lastRow="0" w:firstColumn="0" w:lastColumn="0" w:oddVBand="0" w:evenVBand="0" w:oddHBand="0" w:evenHBand="0" w:firstRowFirstColumn="0" w:firstRowLastColumn="0" w:lastRowFirstColumn="0" w:lastRowLastColumn="0"/>
+                    <w:rPr>
+                      <w:b w:val="0"/>
+                    </w:rPr>
+                  </w:pPr>
+                  <w:r>
+                    <w:rPr>
+                      <w:b w:val="0"/>
+                    </w:rPr>
+                    <w:t xml:space="preserve">Informa sobre a impossibilidade de registar </w:t>
+                  </w:r>
+                  <w:r>
+                    <w:rPr>
+                      <w:b w:val="0"/>
+                    </w:rPr>
+                    <w:t>a nova instituição</w:t>
+                  </w:r>
+                  <w:r>
+                    <w:rPr>
+                      <w:b w:val="0"/>
+                    </w:rPr>
+                    <w:t>.</w:t>
+                  </w:r>
+                </w:p>
+              </w:tc>
+            </w:tr>
+          </w:tbl>
+          <w:p>
+            <w:pPr>
+              <w:spacing w:after="0" w:line="240" w:lineRule="auto"/>
+              <w:cnfStyle w:val="000000000000" w:firstRow="0" w:lastRow="0" w:firstColumn="0" w:lastColumn="0" w:oddVBand="0" w:evenVBand="0" w:oddHBand="0" w:evenHBand="0" w:firstRowFirstColumn="0" w:firstRowLastColumn="0" w:lastRowFirstColumn="0" w:lastRowLastColumn="0"/>
+            </w:pPr>
+          </w:p>
+        </w:tc>
+      </w:tr>
+      <w:tr>
+        <w:trPr>
+          <w:trHeight w:val="835"/>
+        </w:trPr>
+        <w:tc>
+          <w:tcPr>
+            <w:cnfStyle w:val="001000000000" w:firstRow="0" w:lastRow="0" w:firstColumn="1" w:lastColumn="0" w:oddVBand="0" w:evenVBand="0" w:oddHBand="0" w:evenHBand="0" w:firstRowFirstColumn="0" w:firstRowLastColumn="0" w:lastRowFirstColumn="0" w:lastRowLastColumn="0"/>
+            <w:tcW w:w="2689" w:type="dxa"/>
+            <w:tcBorders>
+              <w:top w:val="single" w:sz="4" w:space="0" w:color="B4C6E7"/>
+              <w:left w:val="single" w:sz="4" w:space="0" w:color="B4C6E7"/>
+              <w:bottom w:val="single" w:sz="4" w:space="0" w:color="B4C6E7"/>
+              <w:right w:val="single" w:sz="4" w:space="0" w:color="B4C6E7"/>
+            </w:tcBorders>
+            <w:shd w:val="clear" w:color="auto" w:fill="auto"/>
+          </w:tcPr>
+          <w:p>
+            <w:pPr>
+              <w:spacing w:after="0" w:line="240" w:lineRule="auto"/>
+            </w:pPr>
+            <w:r>
+              <w:t xml:space="preserve">Exceção </w:t>
+            </w:r>
+            <w:r>
+              <w:t>2</w:t>
+            </w:r>
+            <w:r>
+              <w:t xml:space="preserve"> [Dados inseridos referentes </w:t>
+            </w:r>
+            <w:r>
+              <w:t>ao administrador</w:t>
+            </w:r>
+            <w:r>
+              <w:t xml:space="preserve"> não são </w:t>
+            </w:r>
+            <w:proofErr w:type="gramStart"/>
+            <w:r>
+              <w:t>válidos](</w:t>
+            </w:r>
+            <w:proofErr w:type="gramEnd"/>
+            <w:r>
+              <w:t>passo 4)</w:t>
+            </w:r>
+          </w:p>
+        </w:tc>
+        <w:tc>
+          <w:tcPr>
+            <w:tcW w:w="6378" w:type="dxa"/>
+            <w:tcBorders>
+              <w:top w:val="single" w:sz="4" w:space="0" w:color="B4C6E7"/>
+              <w:left w:val="single" w:sz="4" w:space="0" w:color="B4C6E7"/>
+              <w:bottom w:val="single" w:sz="4" w:space="0" w:color="B4C6E7"/>
+              <w:right w:val="single" w:sz="4" w:space="0" w:color="B4C6E7"/>
+            </w:tcBorders>
+            <w:shd w:val="clear" w:color="auto" w:fill="auto"/>
+          </w:tcPr>
+          <w:tbl>
+            <w:tblPr>
+              <w:tblStyle w:val="GridTable1Light-Accent5"/>
+              <w:tblW w:w="6130" w:type="dxa"/>
+              <w:tblInd w:w="0" w:type="dxa"/>
+              <w:tblCellMar>
+                <w:left w:w="98" w:type="dxa"/>
+              </w:tblCellMar>
+              <w:tblLook w:val="04A0" w:firstRow="1" w:lastRow="0" w:firstColumn="1" w:lastColumn="0" w:noHBand="0" w:noVBand="1"/>
+            </w:tblPr>
+            <w:tblGrid>
+              <w:gridCol w:w="600"/>
+              <w:gridCol w:w="2694"/>
+              <w:gridCol w:w="2836"/>
+            </w:tblGrid>
+            <w:tr>
+              <w:trPr>
+                <w:cnfStyle w:val="100000000000" w:firstRow="1" w:lastRow="0" w:firstColumn="0" w:lastColumn="0" w:oddVBand="0" w:evenVBand="0" w:oddHBand="0" w:evenHBand="0" w:firstRowFirstColumn="0" w:firstRowLastColumn="0" w:lastRowFirstColumn="0" w:lastRowLastColumn="0"/>
+                <w:trHeight w:val="555"/>
+              </w:trPr>
+              <w:tc>
+                <w:tcPr>
+                  <w:cnfStyle w:val="001000000000" w:firstRow="0" w:lastRow="0" w:firstColumn="1" w:lastColumn="0" w:oddVBand="0" w:evenVBand="0" w:oddHBand="0" w:evenHBand="0" w:firstRowFirstColumn="0" w:firstRowLastColumn="0" w:lastRowFirstColumn="0" w:lastRowLastColumn="0"/>
+                  <w:tcW w:w="600" w:type="dxa"/>
+                  <w:tcBorders>
+                    <w:bottom w:val="none" w:sz="0" w:space="0" w:color="auto"/>
+                  </w:tcBorders>
+                  <w:shd w:val="clear" w:color="auto" w:fill="auto"/>
+                </w:tcPr>
+                <w:p>
+                  <w:pPr>
+                    <w:spacing w:after="0" w:line="240" w:lineRule="auto"/>
+                  </w:pPr>
+                  <w:r>
+                    <w:t>2.1</w:t>
+                  </w:r>
+                </w:p>
+              </w:tc>
+              <w:tc>
+                <w:tcPr>
+                  <w:tcW w:w="2694" w:type="dxa"/>
+                  <w:tcBorders>
+                    <w:bottom w:val="none" w:sz="0" w:space="0" w:color="auto"/>
+                  </w:tcBorders>
+                  <w:shd w:val="clear" w:color="auto" w:fill="auto"/>
+                </w:tcPr>
+                <w:p>
+                  <w:pPr>
+                    <w:spacing w:after="0" w:line="240" w:lineRule="auto"/>
+                    <w:cnfStyle w:val="100000000000" w:firstRow="1" w:lastRow="0" w:firstColumn="0" w:lastColumn="0" w:oddVBand="0" w:evenVBand="0" w:oddHBand="0" w:evenHBand="0" w:firstRowFirstColumn="0" w:firstRowLastColumn="0" w:lastRowFirstColumn="0" w:lastRowLastColumn="0"/>
+                  </w:pPr>
+                </w:p>
+              </w:tc>
+              <w:tc>
+                <w:tcPr>
+                  <w:tcW w:w="2836" w:type="dxa"/>
+                  <w:tcBorders>
+                    <w:bottom w:val="none" w:sz="0" w:space="0" w:color="auto"/>
+                  </w:tcBorders>
+                  <w:shd w:val="clear" w:color="auto" w:fill="auto"/>
+                </w:tcPr>
+                <w:p>
+                  <w:pPr>
+                    <w:spacing w:after="0" w:line="240" w:lineRule="auto"/>
+                    <w:cnfStyle w:val="100000000000" w:firstRow="1" w:lastRow="0" w:firstColumn="0" w:lastColumn="0" w:oddVBand="0" w:evenVBand="0" w:oddHBand="0" w:evenHBand="0" w:firstRowFirstColumn="0" w:firstRowLastColumn="0" w:lastRowFirstColumn="0" w:lastRowLastColumn="0"/>
+                    <w:rPr>
+                      <w:b w:val="0"/>
+                    </w:rPr>
+                  </w:pPr>
+                  <w:r>
+                    <w:rPr>
+                      <w:b w:val="0"/>
+                    </w:rPr>
+                    <w:t xml:space="preserve">Informa sobre a impossibilidade de registar o novo </w:t>
+                  </w:r>
+                  <w:r>
+                    <w:rPr>
+                      <w:b w:val="0"/>
+                    </w:rPr>
+                    <w:t>administrador</w:t>
+                  </w:r>
+                  <w:r>
+                    <w:rPr>
+                      <w:b w:val="0"/>
+                    </w:rPr>
+                    <w:t>.</w:t>
+                  </w:r>
+                </w:p>
+              </w:tc>
+            </w:tr>
+          </w:tbl>
+          <w:p>
+            <w:pPr>
+              <w:spacing w:after="0" w:line="240" w:lineRule="auto"/>
+              <w:cnfStyle w:val="000000000000" w:firstRow="0" w:lastRow="0" w:firstColumn="0" w:lastColumn="0" w:oddVBand="0" w:evenVBand="0" w:oddHBand="0" w:evenHBand="0" w:firstRowFirstColumn="0" w:firstRowLastColumn="0" w:lastRowFirstColumn="0" w:lastRowLastColumn="0"/>
+            </w:pPr>
+          </w:p>
+        </w:tc>
+      </w:tr>
+    </w:tbl>
     <w:p>
       <w:bookmarkStart w:id="0" w:name="_GoBack"/>
       <w:bookmarkEnd w:id="0"/>

</xml_diff>

<commit_message>
Correção de alguns Use Cases
</commit_message>
<xml_diff>
--- a/UML/UseCases.docx
+++ b/UML/UseCases.docx
@@ -30,11 +30,9 @@
             <w:pPr>
               <w:spacing w:after="0" w:line="240" w:lineRule="auto"/>
             </w:pPr>
-            <w:proofErr w:type="gramStart"/>
             <w:r>
               <w:t>Use Case</w:t>
             </w:r>
-            <w:proofErr w:type="gramEnd"/>
           </w:p>
         </w:tc>
         <w:tc>
@@ -427,15 +425,7 @@
               <w:spacing w:after="0" w:line="240" w:lineRule="auto"/>
             </w:pPr>
             <w:r>
-              <w:t xml:space="preserve">Exceção 1 [Dados inseridos não são </w:t>
-            </w:r>
-            <w:proofErr w:type="gramStart"/>
-            <w:r>
-              <w:t>válidos](</w:t>
-            </w:r>
-            <w:proofErr w:type="gramEnd"/>
-            <w:r>
-              <w:t>passo 2)</w:t>
+              <w:t>Exceção 1 [Dados inseridos não são válidos](passo 2)</w:t>
             </w:r>
           </w:p>
         </w:tc>
@@ -567,11 +557,9 @@
             <w:pPr>
               <w:spacing w:after="0" w:line="240" w:lineRule="auto"/>
             </w:pPr>
-            <w:proofErr w:type="gramStart"/>
             <w:r>
               <w:t>Use Case</w:t>
             </w:r>
-            <w:proofErr w:type="gramEnd"/>
           </w:p>
         </w:tc>
         <w:tc>
@@ -1040,15 +1028,7 @@
               <w:spacing w:after="0" w:line="240" w:lineRule="auto"/>
             </w:pPr>
             <w:r>
-              <w:t xml:space="preserve">Exceção 1 [Credenciais </w:t>
-            </w:r>
-            <w:proofErr w:type="gramStart"/>
-            <w:r>
-              <w:t>inválidas](</w:t>
-            </w:r>
-            <w:proofErr w:type="gramEnd"/>
-            <w:r>
-              <w:t>passo 4)</w:t>
+              <w:t>Exceção 1 [Credenciais inválidas](passo 4)</w:t>
             </w:r>
           </w:p>
         </w:tc>
@@ -1180,11 +1160,9 @@
             <w:pPr>
               <w:spacing w:after="0" w:line="240" w:lineRule="auto"/>
             </w:pPr>
-            <w:proofErr w:type="gramStart"/>
             <w:r>
               <w:t>Use Case</w:t>
             </w:r>
-            <w:proofErr w:type="gramEnd"/>
           </w:p>
         </w:tc>
         <w:tc>
@@ -1577,12 +1555,10 @@
             <w:pPr>
               <w:spacing w:after="0" w:line="240" w:lineRule="auto"/>
             </w:pPr>
-            <w:proofErr w:type="gramStart"/>
             <w:r>
               <w:lastRenderedPageBreak/>
               <w:t>Use Case</w:t>
             </w:r>
-            <w:proofErr w:type="gramEnd"/>
           </w:p>
         </w:tc>
         <w:tc>
@@ -2183,15 +2159,7 @@
               <w:spacing w:after="0" w:line="240" w:lineRule="auto"/>
             </w:pPr>
             <w:r>
-              <w:t xml:space="preserve">Exceção 1 [Password </w:t>
-            </w:r>
-            <w:proofErr w:type="gramStart"/>
-            <w:r>
-              <w:t>inválida](</w:t>
-            </w:r>
-            <w:proofErr w:type="gramEnd"/>
-            <w:r>
-              <w:t>passo 4)</w:t>
+              <w:t>Exceção 1 [Password inválida](passo 4)</w:t>
             </w:r>
           </w:p>
         </w:tc>
@@ -2324,11 +2292,9 @@
             <w:pPr>
               <w:spacing w:after="0" w:line="240" w:lineRule="auto"/>
             </w:pPr>
-            <w:proofErr w:type="gramStart"/>
             <w:r>
               <w:t>Use Case</w:t>
             </w:r>
-            <w:proofErr w:type="gramEnd"/>
           </w:p>
         </w:tc>
         <w:tc>
@@ -2926,15 +2892,7 @@
               <w:spacing w:after="0" w:line="240" w:lineRule="auto"/>
             </w:pPr>
             <w:r>
-              <w:t xml:space="preserve">Exceção 1 [Nome </w:t>
-            </w:r>
-            <w:proofErr w:type="gramStart"/>
-            <w:r>
-              <w:t>inválido](</w:t>
-            </w:r>
-            <w:proofErr w:type="gramEnd"/>
-            <w:r>
-              <w:t>passo 4)</w:t>
+              <w:t>Exceção 1 [Nome inválido](passo 4)</w:t>
             </w:r>
           </w:p>
         </w:tc>
@@ -3022,21 +2980,7 @@
                     <w:rPr>
                       <w:b w:val="0"/>
                     </w:rPr>
-                    <w:t xml:space="preserve">Indica que o nome não é </w:t>
-                  </w:r>
-                  <w:proofErr w:type="gramStart"/>
-                  <w:r>
-                    <w:rPr>
-                      <w:b w:val="0"/>
-                    </w:rPr>
-                    <w:t>válida</w:t>
-                  </w:r>
-                  <w:proofErr w:type="gramEnd"/>
-                  <w:r>
-                    <w:rPr>
-                      <w:b w:val="0"/>
-                    </w:rPr>
-                    <w:t>.</w:t>
+                    <w:t>Indica que o nome não é válida.</w:t>
                   </w:r>
                 </w:p>
               </w:tc>
@@ -3071,15 +3015,7 @@
               <w:spacing w:after="0" w:line="240" w:lineRule="auto"/>
             </w:pPr>
             <w:r>
-              <w:t xml:space="preserve">Alternativo 1 [Utilizador altera o </w:t>
-            </w:r>
-            <w:proofErr w:type="gramStart"/>
-            <w:r>
-              <w:t>email](</w:t>
-            </w:r>
-            <w:proofErr w:type="gramEnd"/>
-            <w:r>
-              <w:t>passo 3)</w:t>
+              <w:t>Alternativo 1 [Utilizador altera o email](passo 3)</w:t>
             </w:r>
           </w:p>
         </w:tc>
@@ -3292,15 +3228,7 @@
             </w:pPr>
             <w:r>
               <w:lastRenderedPageBreak/>
-              <w:t xml:space="preserve">Exceção 2 [Novo email </w:t>
-            </w:r>
-            <w:proofErr w:type="gramStart"/>
-            <w:r>
-              <w:t>inválido](</w:t>
-            </w:r>
-            <w:proofErr w:type="gramEnd"/>
-            <w:r>
-              <w:t>passo 3.2a)</w:t>
+              <w:t>Exceção 2 [Novo email inválido](passo 3.2a)</w:t>
             </w:r>
           </w:p>
         </w:tc>
@@ -3424,15 +3352,7 @@
               <w:spacing w:after="0" w:line="240" w:lineRule="auto"/>
             </w:pPr>
             <w:r>
-              <w:t xml:space="preserve">Alternativo 2 [Utilizador altera a </w:t>
-            </w:r>
-            <w:proofErr w:type="gramStart"/>
-            <w:r>
-              <w:t>password](</w:t>
-            </w:r>
-            <w:proofErr w:type="gramEnd"/>
-            <w:r>
-              <w:t>passo 3)</w:t>
+              <w:t>Alternativo 2 [Utilizador altera a password](passo 3)</w:t>
             </w:r>
           </w:p>
         </w:tc>
@@ -3644,15 +3564,7 @@
               <w:spacing w:after="0" w:line="240" w:lineRule="auto"/>
             </w:pPr>
             <w:r>
-              <w:t xml:space="preserve">Exceção 3 [Nova password é </w:t>
-            </w:r>
-            <w:proofErr w:type="gramStart"/>
-            <w:r>
-              <w:t>inválida](</w:t>
-            </w:r>
-            <w:proofErr w:type="gramEnd"/>
-            <w:r>
-              <w:t xml:space="preserve">passo 3.2b) </w:t>
+              <w:t xml:space="preserve">Exceção 3 [Nova password é inválida](passo 3.2b) </w:t>
             </w:r>
           </w:p>
         </w:tc>
@@ -3776,15 +3688,7 @@
               <w:spacing w:after="0" w:line="240" w:lineRule="auto"/>
             </w:pPr>
             <w:r>
-              <w:t xml:space="preserve">Alternativo 3 [Utilizador muda a forma de </w:t>
-            </w:r>
-            <w:proofErr w:type="gramStart"/>
-            <w:r>
-              <w:t>pagamento](</w:t>
-            </w:r>
-            <w:proofErr w:type="gramEnd"/>
-            <w:r>
-              <w:t xml:space="preserve">passo 3) </w:t>
+              <w:t xml:space="preserve">Alternativo 3 [Utilizador muda a forma de pagamento](passo 3) </w:t>
             </w:r>
           </w:p>
         </w:tc>
@@ -3996,15 +3900,7 @@
               <w:spacing w:after="0" w:line="240" w:lineRule="auto"/>
             </w:pPr>
             <w:r>
-              <w:t xml:space="preserve">Exceção 3 [Nova forma de pagamento é </w:t>
-            </w:r>
-            <w:proofErr w:type="gramStart"/>
-            <w:r>
-              <w:t>inválida](</w:t>
-            </w:r>
-            <w:proofErr w:type="gramEnd"/>
-            <w:r>
-              <w:t>passo 3.2c)</w:t>
+              <w:t>Exceção 3 [Nova forma de pagamento é inválida](passo 3.2c)</w:t>
             </w:r>
           </w:p>
         </w:tc>
@@ -4128,15 +4024,7 @@
               <w:spacing w:after="0" w:line="240" w:lineRule="auto"/>
             </w:pPr>
             <w:r>
-              <w:t xml:space="preserve">Alternativo 4 [Utilizador muda o contacto </w:t>
-            </w:r>
-            <w:proofErr w:type="gramStart"/>
-            <w:r>
-              <w:t>telefónico](</w:t>
-            </w:r>
-            <w:proofErr w:type="gramEnd"/>
-            <w:r>
-              <w:t>passo 3)</w:t>
+              <w:t>Alternativo 4 [Utilizador muda o contacto telefónico](passo 3)</w:t>
             </w:r>
           </w:p>
         </w:tc>
@@ -4348,15 +4236,7 @@
               <w:spacing w:after="0" w:line="240" w:lineRule="auto"/>
             </w:pPr>
             <w:r>
-              <w:t xml:space="preserve">Exceção 4 [Novo contacto é </w:t>
-            </w:r>
-            <w:proofErr w:type="gramStart"/>
-            <w:r>
-              <w:t>inválido](</w:t>
-            </w:r>
-            <w:proofErr w:type="gramEnd"/>
-            <w:r>
-              <w:t>passo 3.2d)</w:t>
+              <w:t>Exceção 4 [Novo contacto é inválido](passo 3.2d)</w:t>
             </w:r>
           </w:p>
         </w:tc>
@@ -4498,11 +4378,9 @@
             <w:pPr>
               <w:spacing w:after="0" w:line="240" w:lineRule="auto"/>
             </w:pPr>
-            <w:proofErr w:type="gramStart"/>
             <w:r>
               <w:t>Use Case</w:t>
             </w:r>
-            <w:proofErr w:type="gramEnd"/>
           </w:p>
         </w:tc>
         <w:tc>
@@ -4985,11 +4863,9 @@
             <w:pPr>
               <w:spacing w:after="0" w:line="240" w:lineRule="auto"/>
             </w:pPr>
-            <w:proofErr w:type="gramStart"/>
             <w:r>
               <w:t>Use Case</w:t>
             </w:r>
-            <w:proofErr w:type="gramEnd"/>
           </w:p>
         </w:tc>
         <w:tc>
@@ -5518,7 +5394,10 @@
         </w:tc>
       </w:tr>
     </w:tbl>
-    <w:p/>
+    <w:p>
+      <w:bookmarkStart w:id="0" w:name="_GoBack"/>
+      <w:bookmarkEnd w:id="0"/>
+    </w:p>
     <w:tbl>
       <w:tblPr>
         <w:tblStyle w:val="GridTable1Light-Accent1"/>
@@ -5547,11 +5426,9 @@
             <w:pPr>
               <w:spacing w:after="0" w:line="240" w:lineRule="auto"/>
             </w:pPr>
-            <w:proofErr w:type="gramStart"/>
             <w:r>
               <w:t>Use Case</w:t>
             </w:r>
-            <w:proofErr w:type="gramEnd"/>
           </w:p>
         </w:tc>
         <w:tc>
@@ -5940,12 +5817,10 @@
             <w:pPr>
               <w:spacing w:after="0" w:line="240" w:lineRule="auto"/>
             </w:pPr>
-            <w:proofErr w:type="gramStart"/>
             <w:r>
               <w:lastRenderedPageBreak/>
               <w:t>Use Case</w:t>
             </w:r>
-            <w:proofErr w:type="gramEnd"/>
           </w:p>
         </w:tc>
         <w:tc>
@@ -6370,15 +6245,7 @@
               <w:spacing w:after="0" w:line="240" w:lineRule="auto"/>
             </w:pPr>
             <w:r>
-              <w:t xml:space="preserve">Exceção 1 [Dados inseridos não são </w:t>
-            </w:r>
-            <w:proofErr w:type="gramStart"/>
-            <w:r>
-              <w:t>válidos](</w:t>
-            </w:r>
-            <w:proofErr w:type="gramEnd"/>
-            <w:r>
-              <w:t>passo 2)</w:t>
+              <w:t>Exceção 1 [Dados inseridos não são válidos](passo 2)</w:t>
             </w:r>
           </w:p>
         </w:tc>
@@ -6510,11 +6377,9 @@
             <w:pPr>
               <w:spacing w:after="0" w:line="240" w:lineRule="auto"/>
             </w:pPr>
-            <w:proofErr w:type="gramStart"/>
             <w:r>
               <w:t>Use Case</w:t>
             </w:r>
-            <w:proofErr w:type="gramEnd"/>
           </w:p>
         </w:tc>
         <w:tc>
@@ -6601,13 +6466,7 @@
               <w:cnfStyle w:val="000000000000" w:firstRow="0" w:lastRow="0" w:firstColumn="0" w:lastColumn="0" w:oddVBand="0" w:evenVBand="0" w:oddHBand="0" w:evenHBand="0" w:firstRowFirstColumn="0" w:firstRowLastColumn="0" w:lastRowFirstColumn="0" w:lastRowLastColumn="0"/>
             </w:pPr>
             <w:r>
-              <w:t xml:space="preserve">O administrador da </w:t>
-            </w:r>
-            <w:r>
-              <w:t>aplicação</w:t>
-            </w:r>
-            <w:r>
-              <w:t xml:space="preserve"> está ativo na aplicação</w:t>
+              <w:t>O administrador da aplicação está ativo na aplicação</w:t>
             </w:r>
           </w:p>
         </w:tc>
@@ -6639,10 +6498,7 @@
               <w:cnfStyle w:val="000000000000" w:firstRow="0" w:lastRow="0" w:firstColumn="0" w:lastColumn="0" w:oddVBand="0" w:evenVBand="0" w:oddHBand="0" w:evenHBand="0" w:firstRowFirstColumn="0" w:firstRowLastColumn="0" w:lastRowFirstColumn="0" w:lastRowLastColumn="0"/>
             </w:pPr>
             <w:r>
-              <w:t xml:space="preserve">É </w:t>
-            </w:r>
-            <w:r>
-              <w:t>registada uma nova instituição e respetivo administrador</w:t>
+              <w:t>É registada uma nova instituição e respetivo administrador</w:t>
             </w:r>
           </w:p>
         </w:tc>
@@ -6769,16 +6625,7 @@
                     <w:cnfStyle w:val="000000000000" w:firstRow="0" w:lastRow="0" w:firstColumn="0" w:lastColumn="0" w:oddVBand="0" w:evenVBand="0" w:oddHBand="0" w:evenHBand="0" w:firstRowFirstColumn="0" w:firstRowLastColumn="0" w:lastRowFirstColumn="0" w:lastRowLastColumn="0"/>
                   </w:pPr>
                   <w:r>
-                    <w:t xml:space="preserve">Administrador insere nome, </w:t>
-                  </w:r>
-                  <w:r>
-                    <w:t>morada</w:t>
-                  </w:r>
-                  <w:r>
-                    <w:t xml:space="preserve"> e </w:t>
-                  </w:r>
-                  <w:r>
-                    <w:t>contactos da nova instituição.</w:t>
+                    <w:t>Administrador insere nome, morada e contactos da nova instituição.</w:t>
                   </w:r>
                 </w:p>
               </w:tc>
@@ -6878,13 +6725,7 @@
                     <w:cnfStyle w:val="000000000000" w:firstRow="0" w:lastRow="0" w:firstColumn="0" w:lastColumn="0" w:oddVBand="0" w:evenVBand="0" w:oddHBand="0" w:evenHBand="0" w:firstRowFirstColumn="0" w:firstRowLastColumn="0" w:lastRowFirstColumn="0" w:lastRowLastColumn="0"/>
                   </w:pPr>
                   <w:r>
-                    <w:t>Verifica dados inseridos</w:t>
-                  </w:r>
-                  <w:r>
-                    <w:t xml:space="preserve"> referentes à instituição</w:t>
-                  </w:r>
-                  <w:r>
-                    <w:t>.</w:t>
+                    <w:t>Verifica dados inseridos referentes à instituição.</w:t>
                   </w:r>
                 </w:p>
               </w:tc>
@@ -6972,13 +6813,7 @@
                     <w:cnfStyle w:val="000000000000" w:firstRow="0" w:lastRow="0" w:firstColumn="0" w:lastColumn="0" w:oddVBand="0" w:evenVBand="0" w:oddHBand="0" w:evenHBand="0" w:firstRowFirstColumn="0" w:firstRowLastColumn="0" w:lastRowFirstColumn="0" w:lastRowLastColumn="0"/>
                   </w:pPr>
                   <w:r>
-                    <w:t>Verifica dados inseridos</w:t>
-                  </w:r>
-                  <w:r>
-                    <w:t xml:space="preserve"> referentes ao administrador</w:t>
-                  </w:r>
-                  <w:r>
-                    <w:t>.</w:t>
+                    <w:t>Verifica dados inseridos referentes ao administrador.</w:t>
                   </w:r>
                 </w:p>
               </w:tc>
@@ -7022,13 +6857,7 @@
                     <w:cnfStyle w:val="000000000000" w:firstRow="0" w:lastRow="0" w:firstColumn="0" w:lastColumn="0" w:oddVBand="0" w:evenVBand="0" w:oddHBand="0" w:evenHBand="0" w:firstRowFirstColumn="0" w:firstRowLastColumn="0" w:lastRowFirstColumn="0" w:lastRowLastColumn="0"/>
                   </w:pPr>
                   <w:r>
-                    <w:t xml:space="preserve">Regista </w:t>
-                  </w:r>
-                  <w:r>
-                    <w:t>administrador da instituição</w:t>
-                  </w:r>
-                  <w:r>
-                    <w:t>.</w:t>
+                    <w:t>Regista administrador da instituição.</w:t>
                   </w:r>
                 </w:p>
               </w:tc>
@@ -7063,27 +6892,7 @@
               <w:spacing w:after="0" w:line="240" w:lineRule="auto"/>
             </w:pPr>
             <w:r>
-              <w:t xml:space="preserve">Exceção 1 [Dados inseridos </w:t>
-            </w:r>
-            <w:r>
-              <w:t xml:space="preserve">referentes à instituição </w:t>
-            </w:r>
-            <w:r>
-              <w:t xml:space="preserve">não são </w:t>
-            </w:r>
-            <w:proofErr w:type="gramStart"/>
-            <w:r>
-              <w:t>válidos](</w:t>
-            </w:r>
-            <w:proofErr w:type="gramEnd"/>
-            <w:r>
-              <w:t xml:space="preserve">passo </w:t>
-            </w:r>
-            <w:r>
-              <w:t>4</w:t>
-            </w:r>
-            <w:r>
-              <w:t>)</w:t>
+              <w:t>Exceção 1 [Dados inseridos referentes à instituição não são válidos](passo 4)</w:t>
             </w:r>
           </w:p>
         </w:tc>
@@ -7171,19 +6980,7 @@
                     <w:rPr>
                       <w:b w:val="0"/>
                     </w:rPr>
-                    <w:t xml:space="preserve">Informa sobre a impossibilidade de registar </w:t>
-                  </w:r>
-                  <w:r>
-                    <w:rPr>
-                      <w:b w:val="0"/>
-                    </w:rPr>
-                    <w:t>a nova instituição</w:t>
-                  </w:r>
-                  <w:r>
-                    <w:rPr>
-                      <w:b w:val="0"/>
-                    </w:rPr>
-                    <w:t>.</w:t>
+                    <w:t>Informa sobre a impossibilidade de registar a nova instituição.</w:t>
                   </w:r>
                 </w:p>
               </w:tc>
@@ -7218,27 +7015,7 @@
               <w:spacing w:after="0" w:line="240" w:lineRule="auto"/>
             </w:pPr>
             <w:r>
-              <w:t xml:space="preserve">Exceção </w:t>
-            </w:r>
-            <w:r>
-              <w:t>2</w:t>
-            </w:r>
-            <w:r>
-              <w:t xml:space="preserve"> [Dados inseridos referentes </w:t>
-            </w:r>
-            <w:r>
-              <w:t>ao administrador</w:t>
-            </w:r>
-            <w:r>
-              <w:t xml:space="preserve"> não são </w:t>
-            </w:r>
-            <w:proofErr w:type="gramStart"/>
-            <w:r>
-              <w:t>válidos](</w:t>
-            </w:r>
-            <w:proofErr w:type="gramEnd"/>
-            <w:r>
-              <w:t>passo 4)</w:t>
+              <w:t>Exceção 2 [Dados inseridos referentes ao administrador não são válidos](passo 4)</w:t>
             </w:r>
           </w:p>
         </w:tc>
@@ -7326,19 +7103,7 @@
                     <w:rPr>
                       <w:b w:val="0"/>
                     </w:rPr>
-                    <w:t xml:space="preserve">Informa sobre a impossibilidade de registar o novo </w:t>
-                  </w:r>
-                  <w:r>
-                    <w:rPr>
-                      <w:b w:val="0"/>
-                    </w:rPr>
-                    <w:t>administrador</w:t>
-                  </w:r>
-                  <w:r>
-                    <w:rPr>
-                      <w:b w:val="0"/>
-                    </w:rPr>
-                    <w:t>.</w:t>
+                    <w:t>Informa sobre a impossibilidade de registar o novo administrador.</w:t>
                   </w:r>
                 </w:p>
               </w:tc>
@@ -7353,10 +7118,7 @@
         </w:tc>
       </w:tr>
     </w:tbl>
-    <w:p>
-      <w:bookmarkStart w:id="0" w:name="_GoBack"/>
-      <w:bookmarkEnd w:id="0"/>
-    </w:p>
+    <w:p/>
     <w:sectPr>
       <w:pgSz w:w="11906" w:h="16838"/>
       <w:pgMar w:top="1417" w:right="1701" w:bottom="1417" w:left="1701" w:header="0" w:footer="0" w:gutter="0"/>

</xml_diff>

<commit_message>
Atualizei os Use Cases, Modelo Lógico e Físico da BD e o Diagrama de Classes.
</commit_message>
<xml_diff>
--- a/UML/UseCases.docx
+++ b/UML/UseCases.docx
@@ -31,11 +31,9 @@
             <w:pPr>
               <w:spacing w:after="0" w:line="240" w:lineRule="auto"/>
             </w:pPr>
-            <w:proofErr w:type="gramStart"/>
             <w:r>
               <w:t>Use Case</w:t>
             </w:r>
-            <w:proofErr w:type="gramEnd"/>
           </w:p>
         </w:tc>
         <w:tc>
@@ -249,15 +247,7 @@
                   <w:bookmarkStart w:id="0" w:name="_GoBack1"/>
                   <w:bookmarkEnd w:id="0"/>
                   <w:r>
-                    <w:t xml:space="preserve">sere </w:t>
-                  </w:r>
-                  <w:proofErr w:type="spellStart"/>
-                  <w:r>
-                    <w:t>username</w:t>
-                  </w:r>
-                  <w:proofErr w:type="spellEnd"/>
-                  <w:r>
-                    <w:t>.</w:t>
+                    <w:t>sere username.</w:t>
                   </w:r>
                 </w:p>
               </w:tc>
@@ -753,10 +743,7 @@
                     <w:cnfStyle w:val="000000000000" w:firstRow="0" w:lastRow="0" w:firstColumn="0" w:lastColumn="0" w:oddVBand="0" w:evenVBand="0" w:oddHBand="0" w:evenHBand="0" w:firstRowFirstColumn="0" w:firstRowLastColumn="0" w:lastRowFirstColumn="0" w:lastRowLastColumn="0"/>
                   </w:pPr>
                   <w:r>
-                    <w:t xml:space="preserve">Verifica </w:t>
-                  </w:r>
-                  <w:r>
-                    <w:t>password.</w:t>
+                    <w:t>Verifica password.</w:t>
                   </w:r>
                 </w:p>
               </w:tc>
@@ -879,15 +866,7 @@
               <w:spacing w:after="0" w:line="240" w:lineRule="auto"/>
             </w:pPr>
             <w:r>
-              <w:t xml:space="preserve">Exceção 1 [Nome </w:t>
-            </w:r>
-            <w:proofErr w:type="gramStart"/>
-            <w:r>
-              <w:t>inválido](</w:t>
-            </w:r>
-            <w:proofErr w:type="gramEnd"/>
-            <w:r>
-              <w:t>passo 2)</w:t>
+              <w:t>Exceção 1 [Nome inválido](passo 2)</w:t>
             </w:r>
           </w:p>
         </w:tc>
@@ -1020,15 +999,7 @@
               <w:spacing w:after="0" w:line="240" w:lineRule="auto"/>
             </w:pPr>
             <w:r>
-              <w:t xml:space="preserve">Exceção 2 [Email </w:t>
-            </w:r>
-            <w:proofErr w:type="gramStart"/>
-            <w:r>
-              <w:t>inválido](</w:t>
-            </w:r>
-            <w:proofErr w:type="gramEnd"/>
-            <w:r>
-              <w:t>passo 4)</w:t>
+              <w:t>Exceção 2 [Email inválido](passo 4)</w:t>
             </w:r>
           </w:p>
         </w:tc>
@@ -1161,18 +1132,7 @@
               <w:spacing w:after="0" w:line="240" w:lineRule="auto"/>
             </w:pPr>
             <w:r>
-              <w:t xml:space="preserve">Exceção 3 </w:t>
-            </w:r>
-            <w:r>
-              <w:t xml:space="preserve">[Contacto telefónico </w:t>
-            </w:r>
-            <w:proofErr w:type="gramStart"/>
-            <w:r>
-              <w:t>inválido](</w:t>
-            </w:r>
-            <w:proofErr w:type="gramEnd"/>
-            <w:r>
-              <w:t>passo 6)</w:t>
+              <w:t>Exceção 3 [Contacto telefónico inválido](passo 6)</w:t>
             </w:r>
           </w:p>
         </w:tc>
@@ -1305,15 +1265,7 @@
               <w:spacing w:after="0" w:line="240" w:lineRule="auto"/>
             </w:pPr>
             <w:r>
-              <w:t xml:space="preserve">Exceção 4 [Data de nascimento </w:t>
-            </w:r>
-            <w:proofErr w:type="gramStart"/>
-            <w:r>
-              <w:t>inválida](</w:t>
-            </w:r>
-            <w:proofErr w:type="gramEnd"/>
-            <w:r>
-              <w:t>passo 8)</w:t>
+              <w:t>Exceção 4 [Data de nascimento inválida](passo 8)</w:t>
             </w:r>
           </w:p>
         </w:tc>
@@ -1446,15 +1398,7 @@
               <w:spacing w:after="0" w:line="240" w:lineRule="auto"/>
             </w:pPr>
             <w:r>
-              <w:t xml:space="preserve">Exceção 5 [Password </w:t>
-            </w:r>
-            <w:proofErr w:type="gramStart"/>
-            <w:r>
-              <w:t>inválida](</w:t>
-            </w:r>
-            <w:proofErr w:type="gramEnd"/>
-            <w:r>
-              <w:t>passo 10)</w:t>
+              <w:t>Exceção 5 [Password inválida](passo 10)</w:t>
             </w:r>
           </w:p>
         </w:tc>
@@ -1587,15 +1531,7 @@
               <w:spacing w:after="0" w:line="240" w:lineRule="auto"/>
             </w:pPr>
             <w:r>
-              <w:t xml:space="preserve">Exceção 6 [Password </w:t>
-            </w:r>
-            <w:proofErr w:type="gramStart"/>
-            <w:r>
-              <w:t>inválida](</w:t>
-            </w:r>
-            <w:proofErr w:type="gramEnd"/>
-            <w:r>
-              <w:t>passo 12)</w:t>
+              <w:t>Exceção 6 [Password inválida](passo 12)</w:t>
             </w:r>
           </w:p>
         </w:tc>
@@ -1743,12 +1679,10 @@
             <w:pPr>
               <w:spacing w:after="0" w:line="240" w:lineRule="auto"/>
             </w:pPr>
-            <w:proofErr w:type="gramStart"/>
             <w:r>
               <w:lastRenderedPageBreak/>
               <w:t>Use Case</w:t>
             </w:r>
-            <w:proofErr w:type="gramEnd"/>
           </w:p>
         </w:tc>
         <w:tc>
@@ -1835,10 +1769,7 @@
               <w:cnfStyle w:val="000000000000" w:firstRow="0" w:lastRow="0" w:firstColumn="0" w:lastColumn="0" w:oddVBand="0" w:evenVBand="0" w:oddHBand="0" w:evenHBand="0" w:firstRowFirstColumn="0" w:firstRowLastColumn="0" w:lastRowFirstColumn="0" w:lastRowLastColumn="0"/>
             </w:pPr>
             <w:r>
-              <w:t xml:space="preserve">O </w:t>
-            </w:r>
-            <w:r>
-              <w:t>utilizador tem conta no sistema.</w:t>
+              <w:t>O utilizador tem conta no sistema.</w:t>
             </w:r>
           </w:p>
         </w:tc>
@@ -2085,10 +2016,7 @@
                     <w:cnfStyle w:val="000000000000" w:firstRow="0" w:lastRow="0" w:firstColumn="0" w:lastColumn="0" w:oddVBand="0" w:evenVBand="0" w:oddHBand="0" w:evenHBand="0" w:firstRowFirstColumn="0" w:firstRowLastColumn="0" w:lastRowFirstColumn="0" w:lastRowLastColumn="0"/>
                   </w:pPr>
                   <w:r>
-                    <w:t xml:space="preserve">Utilizador insere nome ou email e a </w:t>
-                  </w:r>
-                  <w:r>
-                    <w:t>password.</w:t>
+                    <w:t>Utilizador insere nome ou email e a password.</w:t>
                   </w:r>
                 </w:p>
               </w:tc>
@@ -2223,15 +2151,7 @@
               <w:spacing w:after="0" w:line="240" w:lineRule="auto"/>
             </w:pPr>
             <w:r>
-              <w:t xml:space="preserve">Exceção 1 [Credenciais </w:t>
-            </w:r>
-            <w:proofErr w:type="gramStart"/>
-            <w:r>
-              <w:t>inválidas](</w:t>
-            </w:r>
-            <w:proofErr w:type="gramEnd"/>
-            <w:r>
-              <w:t>passo 4)</w:t>
+              <w:t>Exceção 1 [Credenciais inválidas](passo 4)</w:t>
             </w:r>
           </w:p>
         </w:tc>
@@ -2363,11 +2283,9 @@
             <w:pPr>
               <w:spacing w:after="0" w:line="240" w:lineRule="auto"/>
             </w:pPr>
-            <w:proofErr w:type="gramStart"/>
             <w:r>
               <w:t>Use Case</w:t>
             </w:r>
-            <w:proofErr w:type="gramEnd"/>
           </w:p>
         </w:tc>
         <w:tc>
@@ -2454,10 +2372,7 @@
               <w:cnfStyle w:val="000000000000" w:firstRow="0" w:lastRow="0" w:firstColumn="0" w:lastColumn="0" w:oddVBand="0" w:evenVBand="0" w:oddHBand="0" w:evenHBand="0" w:firstRowFirstColumn="0" w:firstRowLastColumn="0" w:lastRowFirstColumn="0" w:lastRowLastColumn="0"/>
             </w:pPr>
             <w:r>
-              <w:t xml:space="preserve">O </w:t>
-            </w:r>
-            <w:r>
-              <w:t>utilizador tem sessão iniciada.</w:t>
+              <w:t>O utilizador tem sessão iniciada.</w:t>
             </w:r>
           </w:p>
         </w:tc>
@@ -2762,14 +2677,9 @@
             <w:pPr>
               <w:spacing w:after="0" w:line="240" w:lineRule="auto"/>
             </w:pPr>
-            <w:proofErr w:type="gramStart"/>
-            <w:r>
-              <w:t xml:space="preserve">Use </w:t>
-            </w:r>
-            <w:r>
-              <w:t>Case</w:t>
-            </w:r>
-            <w:proofErr w:type="gramEnd"/>
+            <w:r>
+              <w:t>Use Case</w:t>
+            </w:r>
           </w:p>
         </w:tc>
         <w:tc>
@@ -3365,6 +3275,10 @@
           <w:p>
             <w:pPr>
               <w:spacing w:after="0" w:line="240" w:lineRule="auto"/>
+              <w:rPr>
+                <w:b w:val="0"/>
+                <w:bCs w:val="0"/>
+              </w:rPr>
             </w:pPr>
             <w:r>
               <w:lastRenderedPageBreak/>
@@ -3372,7 +3286,13 @@
             </w:r>
             <w:proofErr w:type="gramStart"/>
             <w:r>
-              <w:t>inválido](</w:t>
+              <w:t>invál</w:t>
+            </w:r>
+            <w:r>
+              <w:t>ido</w:t>
+            </w:r>
+            <w:r>
+              <w:t>](</w:t>
             </w:r>
             <w:proofErr w:type="gramEnd"/>
             <w:r>
@@ -3464,27 +3384,7 @@
                     <w:rPr>
                       <w:b w:val="0"/>
                     </w:rPr>
-                    <w:t xml:space="preserve">Indica que o nome </w:t>
-                  </w:r>
-                  <w:r>
-                    <w:rPr>
-                      <w:b w:val="0"/>
-                    </w:rPr>
-                    <w:t xml:space="preserve">não é </w:t>
-                  </w:r>
-                  <w:proofErr w:type="gramStart"/>
-                  <w:r>
-                    <w:rPr>
-                      <w:b w:val="0"/>
-                    </w:rPr>
-                    <w:t>válida</w:t>
-                  </w:r>
-                  <w:proofErr w:type="gramEnd"/>
-                  <w:r>
-                    <w:rPr>
-                      <w:b w:val="0"/>
-                    </w:rPr>
-                    <w:t>.</w:t>
+                    <w:t>Indica que o nome não é válida.</w:t>
                   </w:r>
                 </w:p>
               </w:tc>
@@ -3519,15 +3419,7 @@
               <w:spacing w:after="0" w:line="240" w:lineRule="auto"/>
             </w:pPr>
             <w:r>
-              <w:t xml:space="preserve">Alternativo 1 [Utilizador altera o </w:t>
-            </w:r>
-            <w:proofErr w:type="gramStart"/>
-            <w:r>
-              <w:t>email](</w:t>
-            </w:r>
-            <w:proofErr w:type="gramEnd"/>
-            <w:r>
-              <w:t>passo 3)</w:t>
+              <w:t>Alternativo 1 [Utilizador altera o email](passo 3)</w:t>
             </w:r>
           </w:p>
         </w:tc>
@@ -3739,15 +3631,7 @@
               <w:spacing w:after="0" w:line="240" w:lineRule="auto"/>
             </w:pPr>
             <w:r>
-              <w:t xml:space="preserve">Exceção 2 [Novo email </w:t>
-            </w:r>
-            <w:proofErr w:type="gramStart"/>
-            <w:r>
-              <w:t>inválido](</w:t>
-            </w:r>
-            <w:proofErr w:type="gramEnd"/>
-            <w:r>
-              <w:t>passo 3.2a)</w:t>
+              <w:t>Exceção 2 [Novo email inválido](passo 3.2a)</w:t>
             </w:r>
           </w:p>
         </w:tc>
@@ -3871,15 +3755,7 @@
               <w:spacing w:after="0" w:line="240" w:lineRule="auto"/>
             </w:pPr>
             <w:r>
-              <w:t xml:space="preserve">Alternativo 2 [Utilizador altera a </w:t>
-            </w:r>
-            <w:proofErr w:type="gramStart"/>
-            <w:r>
-              <w:t>password](</w:t>
-            </w:r>
-            <w:proofErr w:type="gramEnd"/>
-            <w:r>
-              <w:t>passo 3)</w:t>
+              <w:t>Alternativo 2 [Utilizador altera a password](passo 3)</w:t>
             </w:r>
           </w:p>
         </w:tc>
@@ -4091,15 +3967,7 @@
               <w:spacing w:after="0" w:line="240" w:lineRule="auto"/>
             </w:pPr>
             <w:r>
-              <w:t xml:space="preserve">Exceção 3 [Nova password é </w:t>
-            </w:r>
-            <w:proofErr w:type="gramStart"/>
-            <w:r>
-              <w:t>inválida](</w:t>
-            </w:r>
-            <w:proofErr w:type="gramEnd"/>
-            <w:r>
-              <w:t xml:space="preserve">passo 3.2b) </w:t>
+              <w:t xml:space="preserve">Exceção 3 [Nova password é inválida](passo 3.2b) </w:t>
             </w:r>
           </w:p>
         </w:tc>
@@ -4223,15 +4091,7 @@
               <w:spacing w:after="0" w:line="240" w:lineRule="auto"/>
             </w:pPr>
             <w:r>
-              <w:t xml:space="preserve">Alternativo 3 [Utilizador muda a forma de </w:t>
-            </w:r>
-            <w:proofErr w:type="gramStart"/>
-            <w:r>
-              <w:t>pagamento](</w:t>
-            </w:r>
-            <w:proofErr w:type="gramEnd"/>
-            <w:r>
-              <w:t xml:space="preserve">passo 3) </w:t>
+              <w:t xml:space="preserve">Alternativo 3 [Utilizador muda a forma de pagamento](passo 3) </w:t>
             </w:r>
           </w:p>
         </w:tc>
@@ -4443,15 +4303,7 @@
               <w:spacing w:after="0" w:line="240" w:lineRule="auto"/>
             </w:pPr>
             <w:r>
-              <w:t xml:space="preserve">Exceção 3 [Nova forma de pagamento é </w:t>
-            </w:r>
-            <w:proofErr w:type="gramStart"/>
-            <w:r>
-              <w:t>inválida](</w:t>
-            </w:r>
-            <w:proofErr w:type="gramEnd"/>
-            <w:r>
-              <w:t>passo 3.2c)</w:t>
+              <w:t>Exceção 3 [Nova forma de pagamento é inválida](passo 3.2c)</w:t>
             </w:r>
           </w:p>
         </w:tc>
@@ -4540,14 +4392,7 @@
                       <w:b w:val="0"/>
                       <w:bCs w:val="0"/>
                     </w:rPr>
-                    <w:t xml:space="preserve">Indica que a </w:t>
-                  </w:r>
-                  <w:r>
-                    <w:rPr>
-                      <w:b w:val="0"/>
-                      <w:bCs w:val="0"/>
-                    </w:rPr>
-                    <w:t>nova forma de pagamento não é válida.</w:t>
+                    <w:t>Indica que a nova forma de pagamento não é válida.</w:t>
                   </w:r>
                 </w:p>
               </w:tc>
@@ -4582,15 +4427,7 @@
               <w:spacing w:after="0" w:line="240" w:lineRule="auto"/>
             </w:pPr>
             <w:r>
-              <w:t xml:space="preserve">Alternativo 4 [Utilizador muda o contacto </w:t>
-            </w:r>
-            <w:proofErr w:type="gramStart"/>
-            <w:r>
-              <w:t>telefónico](</w:t>
-            </w:r>
-            <w:proofErr w:type="gramEnd"/>
-            <w:r>
-              <w:t>passo 3)</w:t>
+              <w:t>Alternativo 4 [Utilizador muda o contacto telefónico](passo 3)</w:t>
             </w:r>
           </w:p>
         </w:tc>
@@ -4802,15 +4639,7 @@
               <w:spacing w:after="0" w:line="240" w:lineRule="auto"/>
             </w:pPr>
             <w:r>
-              <w:t xml:space="preserve">Exceção 4 [Novo contacto é </w:t>
-            </w:r>
-            <w:proofErr w:type="gramStart"/>
-            <w:r>
-              <w:t>inválido](</w:t>
-            </w:r>
-            <w:proofErr w:type="gramEnd"/>
-            <w:r>
-              <w:t>passo 3.2d)</w:t>
+              <w:t>Exceção 4 [Novo contacto é inválido](passo 3.2d)</w:t>
             </w:r>
           </w:p>
         </w:tc>
@@ -4954,12 +4783,10 @@
             <w:pPr>
               <w:spacing w:after="0" w:line="240" w:lineRule="auto"/>
             </w:pPr>
-            <w:proofErr w:type="gramStart"/>
             <w:r>
               <w:lastRenderedPageBreak/>
               <w:t>Use Case</w:t>
             </w:r>
-            <w:proofErr w:type="gramEnd"/>
           </w:p>
         </w:tc>
         <w:tc>
@@ -5614,11 +5441,9 @@
             <w:pPr>
               <w:spacing w:after="0" w:line="240" w:lineRule="auto"/>
             </w:pPr>
-            <w:proofErr w:type="gramStart"/>
             <w:r>
               <w:t>Use Case</w:t>
             </w:r>
-            <w:proofErr w:type="gramEnd"/>
           </w:p>
         </w:tc>
         <w:tc>
@@ -5708,10 +5533,7 @@
               </w:rPr>
             </w:pPr>
             <w:r>
-              <w:t xml:space="preserve">O utilizador </w:t>
-            </w:r>
-            <w:r>
-              <w:t>trabalhador tem sessão iniciada e tem a lista de visitas solicitadas do departamento onde trabalha.</w:t>
+              <w:t>O utilizador trabalhador tem sessão iniciada e tem a lista de visitas solicitadas do departamento onde trabalha.</w:t>
             </w:r>
           </w:p>
         </w:tc>
@@ -5914,10 +5736,7 @@
                     <w:cnfStyle w:val="000000000000" w:firstRow="0" w:lastRow="0" w:firstColumn="0" w:lastColumn="0" w:oddVBand="0" w:evenVBand="0" w:oddHBand="0" w:evenHBand="0" w:firstRowFirstColumn="0" w:firstRowLastColumn="0" w:lastRowFirstColumn="0" w:lastRowLastColumn="0"/>
                   </w:pPr>
                   <w:r>
-                    <w:t xml:space="preserve">Utilizador autoriza essa </w:t>
-                  </w:r>
-                  <w:r>
-                    <w:t>visita.</w:t>
+                    <w:t>Utilizador autoriza essa visita.</w:t>
                   </w:r>
                 </w:p>
               </w:tc>
@@ -6262,10 +6081,7 @@
                     <w:cnfStyle w:val="000000000000" w:firstRow="0" w:lastRow="0" w:firstColumn="0" w:lastColumn="0" w:oddVBand="0" w:evenVBand="0" w:oddHBand="0" w:evenHBand="0" w:firstRowFirstColumn="0" w:firstRowLastColumn="0" w:lastRowFirstColumn="0" w:lastRowLastColumn="0"/>
                   </w:pPr>
                   <w:r>
-                    <w:t xml:space="preserve">Informa que a visita não </w:t>
-                  </w:r>
-                  <w:r>
-                    <w:t>foi autorizada.</w:t>
+                    <w:t>Informa que a visita não foi autorizada.</w:t>
                   </w:r>
                 </w:p>
               </w:tc>
@@ -6312,12 +6128,10 @@
             <w:pPr>
               <w:spacing w:after="0" w:line="240" w:lineRule="auto"/>
             </w:pPr>
-            <w:proofErr w:type="gramStart"/>
             <w:r>
               <w:lastRenderedPageBreak/>
               <w:t>Use Case</w:t>
             </w:r>
-            <w:proofErr w:type="gramEnd"/>
           </w:p>
         </w:tc>
         <w:tc>
@@ -6401,10 +6215,7 @@
               <w:cnfStyle w:val="000000000000" w:firstRow="0" w:lastRow="0" w:firstColumn="0" w:lastColumn="0" w:oddVBand="0" w:evenVBand="0" w:oddHBand="0" w:evenHBand="0" w:firstRowFirstColumn="0" w:firstRowLastColumn="0" w:lastRowFirstColumn="0" w:lastRowLastColumn="0"/>
             </w:pPr>
             <w:r>
-              <w:t xml:space="preserve">O utilizador e/ou utilizador trabalhador tem sessão iniciada e acesso às visitas </w:t>
-            </w:r>
-            <w:r>
-              <w:t>programadas.</w:t>
+              <w:t>O utilizador e/ou utilizador trabalhador tem sessão iniciada e acesso às visitas programadas.</w:t>
             </w:r>
           </w:p>
         </w:tc>
@@ -6766,10 +6577,7 @@
               <w:cnfStyle w:val="000000000000" w:firstRow="0" w:lastRow="0" w:firstColumn="0" w:lastColumn="0" w:oddVBand="0" w:evenVBand="0" w:oddHBand="0" w:evenHBand="0" w:firstRowFirstColumn="0" w:firstRowLastColumn="0" w:lastRowFirstColumn="0" w:lastRowLastColumn="0"/>
             </w:pPr>
             <w:r>
-              <w:t xml:space="preserve">Um administrador </w:t>
-            </w:r>
-            <w:r>
-              <w:t>adiciona um colaborador</w:t>
+              <w:t>Um administrador adiciona um colaborador</w:t>
             </w:r>
           </w:p>
         </w:tc>
@@ -6801,10 +6609,7 @@
               <w:cnfStyle w:val="000000000000" w:firstRow="0" w:lastRow="0" w:firstColumn="0" w:lastColumn="0" w:oddVBand="0" w:evenVBand="0" w:oddHBand="0" w:evenHBand="0" w:firstRowFirstColumn="0" w:firstRowLastColumn="0" w:lastRowFirstColumn="0" w:lastRowLastColumn="0"/>
             </w:pPr>
             <w:r>
-              <w:t>O administrador</w:t>
-            </w:r>
-            <w:r>
-              <w:t xml:space="preserve"> está ativo na aplicação</w:t>
+              <w:t>O administrador está ativo na aplicação</w:t>
             </w:r>
           </w:p>
         </w:tc>
@@ -6963,10 +6768,7 @@
                     <w:cnfStyle w:val="000000000000" w:firstRow="0" w:lastRow="0" w:firstColumn="0" w:lastColumn="0" w:oddVBand="0" w:evenVBand="0" w:oddHBand="0" w:evenHBand="0" w:firstRowFirstColumn="0" w:firstRowLastColumn="0" w:lastRowFirstColumn="0" w:lastRowLastColumn="0"/>
                   </w:pPr>
                   <w:r>
-                    <w:t xml:space="preserve">Administrador insere nome, email e palavra chave </w:t>
-                  </w:r>
-                  <w:r>
-                    <w:t>provisória do novo colaborador</w:t>
+                    <w:t>Administrador insere nome, email e palavra chave provisória do novo colaborador</w:t>
                   </w:r>
                 </w:p>
               </w:tc>
@@ -7241,13 +7043,7 @@
                     <w:rPr>
                       <w:b w:val="0"/>
                     </w:rPr>
-                    <w:t xml:space="preserve">Informa sobre a impossibilidade de registar o novo </w:t>
-                  </w:r>
-                  <w:r>
-                    <w:rPr>
-                      <w:b w:val="0"/>
-                    </w:rPr>
-                    <w:t>colaborador.</w:t>
+                    <w:t>Informa sobre a impossibilidade de registar o novo colaborador.</w:t>
                   </w:r>
                 </w:p>
               </w:tc>
@@ -7291,11 +7087,9 @@
             <w:pPr>
               <w:spacing w:after="0" w:line="240" w:lineRule="auto"/>
             </w:pPr>
-            <w:proofErr w:type="gramStart"/>
             <w:r>
               <w:t>Use Case</w:t>
             </w:r>
-            <w:proofErr w:type="gramEnd"/>
           </w:p>
         </w:tc>
         <w:tc>
@@ -7414,10 +7208,7 @@
               <w:cnfStyle w:val="000000000000" w:firstRow="0" w:lastRow="0" w:firstColumn="0" w:lastColumn="0" w:oddVBand="0" w:evenVBand="0" w:oddHBand="0" w:evenHBand="0" w:firstRowFirstColumn="0" w:firstRowLastColumn="0" w:lastRowFirstColumn="0" w:lastRowLastColumn="0"/>
             </w:pPr>
             <w:r>
-              <w:t xml:space="preserve">É registada uma nova instituição e respetivo </w:t>
-            </w:r>
-            <w:r>
-              <w:t>administrador</w:t>
+              <w:t>É registada uma nova instituição e respetivo administrador</w:t>
             </w:r>
           </w:p>
         </w:tc>
@@ -7644,10 +7435,7 @@
                     <w:cnfStyle w:val="000000000000" w:firstRow="0" w:lastRow="0" w:firstColumn="0" w:lastColumn="0" w:oddVBand="0" w:evenVBand="0" w:oddHBand="0" w:evenHBand="0" w:firstRowFirstColumn="0" w:firstRowLastColumn="0" w:lastRowFirstColumn="0" w:lastRowLastColumn="0"/>
                   </w:pPr>
                   <w:r>
-                    <w:t xml:space="preserve">Verifica dados inseridos </w:t>
-                  </w:r>
-                  <w:r>
-                    <w:t>referentes à instituição.</w:t>
+                    <w:t>Verifica dados inseridos referentes à instituição.</w:t>
                   </w:r>
                 </w:p>
               </w:tc>
@@ -7815,15 +7603,7 @@
             </w:pPr>
             <w:r>
               <w:lastRenderedPageBreak/>
-              <w:t xml:space="preserve">Exceção 1 [Dados inseridos referentes à instituição não são </w:t>
-            </w:r>
-            <w:proofErr w:type="gramStart"/>
-            <w:r>
-              <w:t>válidos](</w:t>
-            </w:r>
-            <w:proofErr w:type="gramEnd"/>
-            <w:r>
-              <w:t>passo 4)</w:t>
+              <w:t>Exceção 1 [Dados inseridos referentes à instituição não são válidos](passo 4)</w:t>
             </w:r>
           </w:p>
         </w:tc>
@@ -7911,13 +7691,7 @@
                     <w:rPr>
                       <w:b w:val="0"/>
                     </w:rPr>
-                    <w:t xml:space="preserve">Informa sobre a </w:t>
-                  </w:r>
-                  <w:r>
-                    <w:rPr>
-                      <w:b w:val="0"/>
-                    </w:rPr>
-                    <w:t>impossibilidade de registar a nova instituição.</w:t>
+                    <w:t>Informa sobre a impossibilidade de registar a nova instituição.</w:t>
                   </w:r>
                 </w:p>
               </w:tc>
@@ -7952,15 +7726,7 @@
               <w:spacing w:after="0" w:line="240" w:lineRule="auto"/>
             </w:pPr>
             <w:r>
-              <w:t xml:space="preserve">Exceção 2 [Dados inseridos referentes ao administrador não são </w:t>
-            </w:r>
-            <w:proofErr w:type="gramStart"/>
-            <w:r>
-              <w:t>válidos](</w:t>
-            </w:r>
-            <w:proofErr w:type="gramEnd"/>
-            <w:r>
-              <w:t>passo 6)</w:t>
+              <w:t>Exceção 2 [Dados inseridos referentes ao administrador não são válidos](passo 6)</w:t>
             </w:r>
           </w:p>
         </w:tc>
@@ -8093,11 +7859,9 @@
             <w:pPr>
               <w:spacing w:after="0" w:line="240" w:lineRule="auto"/>
             </w:pPr>
-            <w:proofErr w:type="gramStart"/>
             <w:r>
               <w:t>Use Case</w:t>
             </w:r>
-            <w:proofErr w:type="gramEnd"/>
           </w:p>
         </w:tc>
         <w:tc>
@@ -8152,10 +7916,7 @@
               <w:cnfStyle w:val="000000000000" w:firstRow="0" w:lastRow="0" w:firstColumn="0" w:lastColumn="0" w:oddVBand="0" w:evenVBand="0" w:oddHBand="0" w:evenHBand="0" w:firstRowFirstColumn="0" w:firstRowLastColumn="0" w:lastRowFirstColumn="0" w:lastRowLastColumn="0"/>
             </w:pPr>
             <w:r>
-              <w:t xml:space="preserve">Um </w:t>
-            </w:r>
-            <w:r>
-              <w:t>utilizador (normal ou colaborador) registado no sistema inicia uma visita.</w:t>
+              <w:t>Um utilizador (normal ou colaborador) registado no sistema inicia uma visita.</w:t>
             </w:r>
           </w:p>
         </w:tc>
@@ -8995,11 +8756,9 @@
             <w:pPr>
               <w:spacing w:after="0" w:line="240" w:lineRule="auto"/>
             </w:pPr>
-            <w:proofErr w:type="gramStart"/>
             <w:r>
               <w:t>Use Case</w:t>
             </w:r>
-            <w:proofErr w:type="gramEnd"/>
           </w:p>
         </w:tc>
         <w:tc>
@@ -9054,10 +8813,7 @@
               <w:cnfStyle w:val="000000000000" w:firstRow="0" w:lastRow="0" w:firstColumn="0" w:lastColumn="0" w:oddVBand="0" w:evenVBand="0" w:oddHBand="0" w:evenHBand="0" w:firstRowFirstColumn="0" w:firstRowLastColumn="0" w:lastRowFirstColumn="0" w:lastRowLastColumn="0"/>
             </w:pPr>
             <w:r>
-              <w:t xml:space="preserve">Um utilizador (normal ou colaborador) registado no </w:t>
-            </w:r>
-            <w:r>
-              <w:t>sistema termina uma visita.</w:t>
+              <w:t>Um utilizador (normal ou colaborador) registado no sistema termina uma visita.</w:t>
             </w:r>
           </w:p>
         </w:tc>
@@ -9348,10 +9104,7 @@
                     <w:cnfStyle w:val="000000000000" w:firstRow="0" w:lastRow="0" w:firstColumn="0" w:lastColumn="0" w:oddVBand="0" w:evenVBand="0" w:oddHBand="0" w:evenHBand="0" w:firstRowFirstColumn="0" w:firstRowLastColumn="0" w:lastRowFirstColumn="0" w:lastRowLastColumn="0"/>
                   </w:pPr>
                   <w:r>
-                    <w:t xml:space="preserve">Confirma que a visita foi </w:t>
-                  </w:r>
-                  <w:r>
-                    <w:t>terminada.</w:t>
+                    <w:t>Confirma que a visita foi terminada.</w:t>
                   </w:r>
                 </w:p>
               </w:tc>

</xml_diff>